<commit_message>
It does the part 003
</commit_message>
<xml_diff>
--- a/C SHARP LEARNING.docx
+++ b/C SHARP LEARNING.docx
@@ -170,6 +170,3135 @@
     </w:p>
     <w:p>
       <w:pPr>
+        <w:rPr>
+          <w:rFonts w:ascii="Arial" w:hAnsi="Arial" w:cs="Arial"/>
+          <w:b/>
+          <w:sz w:val="24"/>
+          <w:szCs w:val="24"/>
+        </w:rPr>
+      </w:pPr>
+      <w:r>
+        <w:rPr>
+          <w:rFonts w:ascii="Arial" w:hAnsi="Arial" w:cs="Arial"/>
+          <w:b/>
+          <w:sz w:val="24"/>
+          <w:szCs w:val="24"/>
+        </w:rPr>
+        <w:t>Part 00</w:t>
+      </w:r>
+      <w:r>
+        <w:rPr>
+          <w:rFonts w:ascii="Arial" w:hAnsi="Arial" w:cs="Arial"/>
+          <w:b/>
+          <w:sz w:val="24"/>
+          <w:szCs w:val="24"/>
+        </w:rPr>
+        <w:t>3</w:t>
+      </w:r>
+    </w:p>
+    <w:tbl>
+      <w:tblPr>
+        <w:tblW w:w="10765" w:type="dxa"/>
+        <w:shd w:val="clear" w:color="auto" w:fill="FFFFFF"/>
+        <w:tblCellMar>
+          <w:top w:w="15" w:type="dxa"/>
+          <w:left w:w="15" w:type="dxa"/>
+          <w:bottom w:w="15" w:type="dxa"/>
+          <w:right w:w="15" w:type="dxa"/>
+        </w:tblCellMar>
+        <w:tblLook w:val="04A0" w:firstRow="1" w:lastRow="0" w:firstColumn="1" w:lastColumn="0" w:noHBand="0" w:noVBand="1"/>
+      </w:tblPr>
+      <w:tblGrid>
+        <w:gridCol w:w="1150"/>
+        <w:gridCol w:w="1055"/>
+        <w:gridCol w:w="2809"/>
+        <w:gridCol w:w="694"/>
+        <w:gridCol w:w="5057"/>
+      </w:tblGrid>
+      <w:tr>
+        <w:trPr>
+          <w:tblHeader/>
+        </w:trPr>
+        <w:tc>
+          <w:tcPr>
+            <w:tcW w:w="0" w:type="auto"/>
+            <w:tcBorders>
+              <w:top w:val="single" w:sz="6" w:space="0" w:color="DFDFDF"/>
+              <w:left w:val="single" w:sz="6" w:space="0" w:color="DFDFDF"/>
+              <w:bottom w:val="single" w:sz="12" w:space="0" w:color="DEE2E6"/>
+              <w:right w:val="single" w:sz="6" w:space="0" w:color="DFDFDF"/>
+            </w:tcBorders>
+            <w:shd w:val="clear" w:color="auto" w:fill="63A9E0"/>
+            <w:vAlign w:val="bottom"/>
+            <w:hideMark/>
+          </w:tcPr>
+          <w:p>
+            <w:pPr>
+              <w:spacing w:after="0" w:line="240" w:lineRule="auto"/>
+              <w:jc w:val="center"/>
+              <w:rPr>
+                <w:rFonts w:ascii="Verdana" w:eastAsia="Times New Roman" w:hAnsi="Verdana" w:cs="Times New Roman"/>
+                <w:color w:val="FFFFFF"/>
+                <w:sz w:val="21"/>
+                <w:szCs w:val="21"/>
+                <w:lang w:eastAsia="en-CA"/>
+              </w:rPr>
+            </w:pPr>
+            <w:r>
+              <w:rPr>
+                <w:rFonts w:ascii="Verdana" w:eastAsia="Times New Roman" w:hAnsi="Verdana" w:cs="Times New Roman"/>
+                <w:color w:val="FFFFFF"/>
+                <w:sz w:val="21"/>
+                <w:szCs w:val="21"/>
+                <w:lang w:eastAsia="en-CA"/>
+              </w:rPr>
+              <w:t>Reserved Word</w:t>
+            </w:r>
+          </w:p>
+        </w:tc>
+        <w:tc>
+          <w:tcPr>
+            <w:tcW w:w="0" w:type="auto"/>
+            <w:tcBorders>
+              <w:top w:val="single" w:sz="6" w:space="0" w:color="DFDFDF"/>
+              <w:left w:val="single" w:sz="6" w:space="0" w:color="DFDFDF"/>
+              <w:bottom w:val="single" w:sz="12" w:space="0" w:color="DEE2E6"/>
+              <w:right w:val="single" w:sz="6" w:space="0" w:color="DFDFDF"/>
+            </w:tcBorders>
+            <w:shd w:val="clear" w:color="auto" w:fill="63A9E0"/>
+            <w:vAlign w:val="bottom"/>
+            <w:hideMark/>
+          </w:tcPr>
+          <w:p>
+            <w:pPr>
+              <w:spacing w:after="0" w:line="240" w:lineRule="auto"/>
+              <w:jc w:val="center"/>
+              <w:rPr>
+                <w:rFonts w:ascii="Verdana" w:eastAsia="Times New Roman" w:hAnsi="Verdana" w:cs="Times New Roman"/>
+                <w:color w:val="FFFFFF"/>
+                <w:sz w:val="21"/>
+                <w:szCs w:val="21"/>
+                <w:lang w:eastAsia="en-CA"/>
+              </w:rPr>
+            </w:pPr>
+            <w:r>
+              <w:rPr>
+                <w:rFonts w:ascii="Verdana" w:eastAsia="Times New Roman" w:hAnsi="Verdana" w:cs="Times New Roman"/>
+                <w:color w:val="FFFFFF"/>
+                <w:sz w:val="21"/>
+                <w:szCs w:val="21"/>
+                <w:lang w:eastAsia="en-CA"/>
+              </w:rPr>
+              <w:t>.NET Type</w:t>
+            </w:r>
+          </w:p>
+        </w:tc>
+        <w:tc>
+          <w:tcPr>
+            <w:tcW w:w="0" w:type="auto"/>
+            <w:tcBorders>
+              <w:top w:val="single" w:sz="6" w:space="0" w:color="DFDFDF"/>
+              <w:left w:val="single" w:sz="6" w:space="0" w:color="DFDFDF"/>
+              <w:bottom w:val="single" w:sz="12" w:space="0" w:color="DEE2E6"/>
+              <w:right w:val="single" w:sz="6" w:space="0" w:color="DFDFDF"/>
+            </w:tcBorders>
+            <w:shd w:val="clear" w:color="auto" w:fill="63A9E0"/>
+            <w:vAlign w:val="bottom"/>
+            <w:hideMark/>
+          </w:tcPr>
+          <w:p>
+            <w:pPr>
+              <w:spacing w:after="0" w:line="240" w:lineRule="auto"/>
+              <w:jc w:val="center"/>
+              <w:rPr>
+                <w:rFonts w:ascii="Verdana" w:eastAsia="Times New Roman" w:hAnsi="Verdana" w:cs="Times New Roman"/>
+                <w:color w:val="FFFFFF"/>
+                <w:sz w:val="21"/>
+                <w:szCs w:val="21"/>
+                <w:lang w:eastAsia="en-CA"/>
+              </w:rPr>
+            </w:pPr>
+            <w:r>
+              <w:rPr>
+                <w:rFonts w:ascii="Verdana" w:eastAsia="Times New Roman" w:hAnsi="Verdana" w:cs="Times New Roman"/>
+                <w:color w:val="FFFFFF"/>
+                <w:sz w:val="21"/>
+                <w:szCs w:val="21"/>
+                <w:lang w:eastAsia="en-CA"/>
+              </w:rPr>
+              <w:t>Type</w:t>
+            </w:r>
+          </w:p>
+        </w:tc>
+        <w:tc>
+          <w:tcPr>
+            <w:tcW w:w="0" w:type="auto"/>
+            <w:tcBorders>
+              <w:top w:val="single" w:sz="6" w:space="0" w:color="DFDFDF"/>
+              <w:left w:val="single" w:sz="6" w:space="0" w:color="DFDFDF"/>
+              <w:bottom w:val="single" w:sz="12" w:space="0" w:color="DEE2E6"/>
+              <w:right w:val="single" w:sz="6" w:space="0" w:color="DFDFDF"/>
+            </w:tcBorders>
+            <w:shd w:val="clear" w:color="auto" w:fill="63A9E0"/>
+            <w:vAlign w:val="bottom"/>
+            <w:hideMark/>
+          </w:tcPr>
+          <w:p>
+            <w:pPr>
+              <w:spacing w:after="0" w:line="240" w:lineRule="auto"/>
+              <w:jc w:val="center"/>
+              <w:rPr>
+                <w:rFonts w:ascii="Verdana" w:eastAsia="Times New Roman" w:hAnsi="Verdana" w:cs="Times New Roman"/>
+                <w:color w:val="FFFFFF"/>
+                <w:sz w:val="21"/>
+                <w:szCs w:val="21"/>
+                <w:lang w:eastAsia="en-CA"/>
+              </w:rPr>
+            </w:pPr>
+            <w:r>
+              <w:rPr>
+                <w:rFonts w:ascii="Verdana" w:eastAsia="Times New Roman" w:hAnsi="Verdana" w:cs="Times New Roman"/>
+                <w:color w:val="FFFFFF"/>
+                <w:sz w:val="21"/>
+                <w:szCs w:val="21"/>
+                <w:lang w:eastAsia="en-CA"/>
+              </w:rPr>
+              <w:t>Size (bits)</w:t>
+            </w:r>
+          </w:p>
+        </w:tc>
+        <w:tc>
+          <w:tcPr>
+            <w:tcW w:w="5057" w:type="dxa"/>
+            <w:tcBorders>
+              <w:top w:val="single" w:sz="6" w:space="0" w:color="DFDFDF"/>
+              <w:left w:val="single" w:sz="6" w:space="0" w:color="DFDFDF"/>
+              <w:bottom w:val="single" w:sz="12" w:space="0" w:color="DEE2E6"/>
+              <w:right w:val="single" w:sz="6" w:space="0" w:color="DFDFDF"/>
+            </w:tcBorders>
+            <w:shd w:val="clear" w:color="auto" w:fill="63A9E0"/>
+            <w:vAlign w:val="bottom"/>
+            <w:hideMark/>
+          </w:tcPr>
+          <w:p>
+            <w:pPr>
+              <w:spacing w:after="0" w:line="240" w:lineRule="auto"/>
+              <w:jc w:val="center"/>
+              <w:rPr>
+                <w:rFonts w:ascii="Verdana" w:eastAsia="Times New Roman" w:hAnsi="Verdana" w:cs="Times New Roman"/>
+                <w:color w:val="FFFFFF"/>
+                <w:sz w:val="21"/>
+                <w:szCs w:val="21"/>
+                <w:lang w:eastAsia="en-CA"/>
+              </w:rPr>
+            </w:pPr>
+            <w:r>
+              <w:rPr>
+                <w:rFonts w:ascii="Verdana" w:eastAsia="Times New Roman" w:hAnsi="Verdana" w:cs="Times New Roman"/>
+                <w:color w:val="FFFFFF"/>
+                <w:sz w:val="21"/>
+                <w:szCs w:val="21"/>
+                <w:lang w:eastAsia="en-CA"/>
+              </w:rPr>
+              <w:t>Range (values)</w:t>
+            </w:r>
+          </w:p>
+        </w:tc>
+      </w:tr>
+      <w:tr>
+        <w:tc>
+          <w:tcPr>
+            <w:tcW w:w="0" w:type="auto"/>
+            <w:tcBorders>
+              <w:top w:val="single" w:sz="6" w:space="0" w:color="DFDFDF"/>
+              <w:left w:val="single" w:sz="6" w:space="0" w:color="DFDFDF"/>
+              <w:bottom w:val="single" w:sz="6" w:space="0" w:color="DFDFDF"/>
+              <w:right w:val="single" w:sz="6" w:space="0" w:color="DFDFDF"/>
+            </w:tcBorders>
+            <w:shd w:val="clear" w:color="auto" w:fill="FFFFFF"/>
+            <w:hideMark/>
+          </w:tcPr>
+          <w:p>
+            <w:pPr>
+              <w:spacing w:after="0" w:line="240" w:lineRule="auto"/>
+              <w:jc w:val="center"/>
+              <w:rPr>
+                <w:rFonts w:ascii="Verdana" w:eastAsia="Times New Roman" w:hAnsi="Verdana" w:cs="Times New Roman"/>
+                <w:color w:val="414141"/>
+                <w:sz w:val="21"/>
+                <w:szCs w:val="21"/>
+                <w:lang w:eastAsia="en-CA"/>
+              </w:rPr>
+            </w:pPr>
+            <w:r>
+              <w:rPr>
+                <w:rFonts w:ascii="Verdana" w:eastAsia="Times New Roman" w:hAnsi="Verdana" w:cs="Times New Roman"/>
+                <w:color w:val="414141"/>
+                <w:sz w:val="21"/>
+                <w:szCs w:val="21"/>
+                <w:lang w:eastAsia="en-CA"/>
+              </w:rPr>
+              <w:t>byte</w:t>
+            </w:r>
+          </w:p>
+        </w:tc>
+        <w:tc>
+          <w:tcPr>
+            <w:tcW w:w="0" w:type="auto"/>
+            <w:tcBorders>
+              <w:top w:val="single" w:sz="6" w:space="0" w:color="DFDFDF"/>
+              <w:left w:val="single" w:sz="6" w:space="0" w:color="DFDFDF"/>
+              <w:bottom w:val="single" w:sz="6" w:space="0" w:color="DFDFDF"/>
+              <w:right w:val="single" w:sz="6" w:space="0" w:color="DFDFDF"/>
+            </w:tcBorders>
+            <w:shd w:val="clear" w:color="auto" w:fill="FFFFFF"/>
+            <w:hideMark/>
+          </w:tcPr>
+          <w:p>
+            <w:pPr>
+              <w:spacing w:after="0" w:line="240" w:lineRule="auto"/>
+              <w:jc w:val="center"/>
+              <w:rPr>
+                <w:rFonts w:ascii="Verdana" w:eastAsia="Times New Roman" w:hAnsi="Verdana" w:cs="Times New Roman"/>
+                <w:color w:val="414141"/>
+                <w:sz w:val="21"/>
+                <w:szCs w:val="21"/>
+                <w:lang w:eastAsia="en-CA"/>
+              </w:rPr>
+            </w:pPr>
+            <w:r>
+              <w:rPr>
+                <w:rFonts w:ascii="Verdana" w:eastAsia="Times New Roman" w:hAnsi="Verdana" w:cs="Times New Roman"/>
+                <w:color w:val="414141"/>
+                <w:sz w:val="21"/>
+                <w:szCs w:val="21"/>
+                <w:lang w:eastAsia="en-CA"/>
+              </w:rPr>
+              <w:t>Byte</w:t>
+            </w:r>
+          </w:p>
+        </w:tc>
+        <w:tc>
+          <w:tcPr>
+            <w:tcW w:w="0" w:type="auto"/>
+            <w:tcBorders>
+              <w:top w:val="single" w:sz="6" w:space="0" w:color="DFDFDF"/>
+              <w:left w:val="single" w:sz="6" w:space="0" w:color="DFDFDF"/>
+              <w:bottom w:val="single" w:sz="6" w:space="0" w:color="DFDFDF"/>
+              <w:right w:val="single" w:sz="6" w:space="0" w:color="DFDFDF"/>
+            </w:tcBorders>
+            <w:shd w:val="clear" w:color="auto" w:fill="FFFFFF"/>
+            <w:hideMark/>
+          </w:tcPr>
+          <w:p>
+            <w:pPr>
+              <w:spacing w:after="0" w:line="240" w:lineRule="auto"/>
+              <w:jc w:val="center"/>
+              <w:rPr>
+                <w:rFonts w:ascii="Verdana" w:eastAsia="Times New Roman" w:hAnsi="Verdana" w:cs="Times New Roman"/>
+                <w:color w:val="414141"/>
+                <w:sz w:val="21"/>
+                <w:szCs w:val="21"/>
+                <w:lang w:eastAsia="en-CA"/>
+              </w:rPr>
+            </w:pPr>
+            <w:r>
+              <w:rPr>
+                <w:rFonts w:ascii="Verdana" w:eastAsia="Times New Roman" w:hAnsi="Verdana" w:cs="Times New Roman"/>
+                <w:color w:val="414141"/>
+                <w:sz w:val="21"/>
+                <w:szCs w:val="21"/>
+                <w:lang w:eastAsia="en-CA"/>
+              </w:rPr>
+              <w:t>Unsigned integer</w:t>
+            </w:r>
+          </w:p>
+        </w:tc>
+        <w:tc>
+          <w:tcPr>
+            <w:tcW w:w="0" w:type="auto"/>
+            <w:tcBorders>
+              <w:top w:val="single" w:sz="6" w:space="0" w:color="DFDFDF"/>
+              <w:left w:val="single" w:sz="6" w:space="0" w:color="DFDFDF"/>
+              <w:bottom w:val="single" w:sz="6" w:space="0" w:color="DFDFDF"/>
+              <w:right w:val="single" w:sz="6" w:space="0" w:color="DFDFDF"/>
+            </w:tcBorders>
+            <w:shd w:val="clear" w:color="auto" w:fill="FFFFFF"/>
+            <w:hideMark/>
+          </w:tcPr>
+          <w:p>
+            <w:pPr>
+              <w:spacing w:after="0" w:line="240" w:lineRule="auto"/>
+              <w:jc w:val="center"/>
+              <w:rPr>
+                <w:rFonts w:ascii="Verdana" w:eastAsia="Times New Roman" w:hAnsi="Verdana" w:cs="Times New Roman"/>
+                <w:color w:val="414141"/>
+                <w:sz w:val="21"/>
+                <w:szCs w:val="21"/>
+                <w:lang w:eastAsia="en-CA"/>
+              </w:rPr>
+            </w:pPr>
+            <w:r>
+              <w:rPr>
+                <w:rFonts w:ascii="Verdana" w:eastAsia="Times New Roman" w:hAnsi="Verdana" w:cs="Times New Roman"/>
+                <w:color w:val="414141"/>
+                <w:sz w:val="21"/>
+                <w:szCs w:val="21"/>
+                <w:lang w:eastAsia="en-CA"/>
+              </w:rPr>
+              <w:t>8</w:t>
+            </w:r>
+          </w:p>
+        </w:tc>
+        <w:tc>
+          <w:tcPr>
+            <w:tcW w:w="5057" w:type="dxa"/>
+            <w:tcBorders>
+              <w:top w:val="single" w:sz="6" w:space="0" w:color="DFDFDF"/>
+              <w:left w:val="single" w:sz="6" w:space="0" w:color="DFDFDF"/>
+              <w:bottom w:val="single" w:sz="6" w:space="0" w:color="DFDFDF"/>
+              <w:right w:val="single" w:sz="6" w:space="0" w:color="DFDFDF"/>
+            </w:tcBorders>
+            <w:shd w:val="clear" w:color="auto" w:fill="FFFFFF"/>
+            <w:hideMark/>
+          </w:tcPr>
+          <w:p>
+            <w:pPr>
+              <w:spacing w:after="0" w:line="240" w:lineRule="auto"/>
+              <w:jc w:val="center"/>
+              <w:rPr>
+                <w:rFonts w:ascii="Verdana" w:eastAsia="Times New Roman" w:hAnsi="Verdana" w:cs="Times New Roman"/>
+                <w:color w:val="414141"/>
+                <w:sz w:val="21"/>
+                <w:szCs w:val="21"/>
+                <w:lang w:eastAsia="en-CA"/>
+              </w:rPr>
+            </w:pPr>
+            <w:r>
+              <w:rPr>
+                <w:rFonts w:ascii="Verdana" w:eastAsia="Times New Roman" w:hAnsi="Verdana" w:cs="Times New Roman"/>
+                <w:color w:val="414141"/>
+                <w:sz w:val="21"/>
+                <w:szCs w:val="21"/>
+                <w:lang w:eastAsia="en-CA"/>
+              </w:rPr>
+              <w:t>0 to 255</w:t>
+            </w:r>
+          </w:p>
+        </w:tc>
+      </w:tr>
+      <w:tr>
+        <w:tc>
+          <w:tcPr>
+            <w:tcW w:w="0" w:type="auto"/>
+            <w:tcBorders>
+              <w:top w:val="single" w:sz="6" w:space="0" w:color="DFDFDF"/>
+              <w:left w:val="single" w:sz="6" w:space="0" w:color="DFDFDF"/>
+              <w:bottom w:val="single" w:sz="6" w:space="0" w:color="DFDFDF"/>
+              <w:right w:val="single" w:sz="6" w:space="0" w:color="DFDFDF"/>
+            </w:tcBorders>
+            <w:shd w:val="clear" w:color="auto" w:fill="E7E6E6" w:themeFill="background2"/>
+            <w:hideMark/>
+          </w:tcPr>
+          <w:p>
+            <w:pPr>
+              <w:spacing w:after="0" w:line="240" w:lineRule="auto"/>
+              <w:jc w:val="center"/>
+              <w:rPr>
+                <w:rFonts w:ascii="Verdana" w:eastAsia="Times New Roman" w:hAnsi="Verdana" w:cs="Times New Roman"/>
+                <w:color w:val="414141"/>
+                <w:sz w:val="21"/>
+                <w:szCs w:val="21"/>
+                <w:lang w:eastAsia="en-CA"/>
+              </w:rPr>
+            </w:pPr>
+            <w:proofErr w:type="spellStart"/>
+            <w:r>
+              <w:rPr>
+                <w:rFonts w:ascii="Verdana" w:eastAsia="Times New Roman" w:hAnsi="Verdana" w:cs="Times New Roman"/>
+                <w:color w:val="414141"/>
+                <w:sz w:val="21"/>
+                <w:szCs w:val="21"/>
+                <w:lang w:eastAsia="en-CA"/>
+              </w:rPr>
+              <w:t>sbyte</w:t>
+            </w:r>
+            <w:proofErr w:type="spellEnd"/>
+          </w:p>
+        </w:tc>
+        <w:tc>
+          <w:tcPr>
+            <w:tcW w:w="0" w:type="auto"/>
+            <w:tcBorders>
+              <w:top w:val="single" w:sz="6" w:space="0" w:color="DFDFDF"/>
+              <w:left w:val="single" w:sz="6" w:space="0" w:color="DFDFDF"/>
+              <w:bottom w:val="single" w:sz="6" w:space="0" w:color="DFDFDF"/>
+              <w:right w:val="single" w:sz="6" w:space="0" w:color="DFDFDF"/>
+            </w:tcBorders>
+            <w:shd w:val="clear" w:color="auto" w:fill="E7E6E6" w:themeFill="background2"/>
+            <w:hideMark/>
+          </w:tcPr>
+          <w:p>
+            <w:pPr>
+              <w:spacing w:after="0" w:line="240" w:lineRule="auto"/>
+              <w:jc w:val="center"/>
+              <w:rPr>
+                <w:rFonts w:ascii="Verdana" w:eastAsia="Times New Roman" w:hAnsi="Verdana" w:cs="Times New Roman"/>
+                <w:color w:val="414141"/>
+                <w:sz w:val="21"/>
+                <w:szCs w:val="21"/>
+                <w:lang w:eastAsia="en-CA"/>
+              </w:rPr>
+            </w:pPr>
+            <w:proofErr w:type="spellStart"/>
+            <w:r>
+              <w:rPr>
+                <w:rFonts w:ascii="Verdana" w:eastAsia="Times New Roman" w:hAnsi="Verdana" w:cs="Times New Roman"/>
+                <w:color w:val="414141"/>
+                <w:sz w:val="21"/>
+                <w:szCs w:val="21"/>
+                <w:lang w:eastAsia="en-CA"/>
+              </w:rPr>
+              <w:t>SByte</w:t>
+            </w:r>
+            <w:proofErr w:type="spellEnd"/>
+          </w:p>
+        </w:tc>
+        <w:tc>
+          <w:tcPr>
+            <w:tcW w:w="0" w:type="auto"/>
+            <w:tcBorders>
+              <w:top w:val="single" w:sz="6" w:space="0" w:color="DFDFDF"/>
+              <w:left w:val="single" w:sz="6" w:space="0" w:color="DFDFDF"/>
+              <w:bottom w:val="single" w:sz="6" w:space="0" w:color="DFDFDF"/>
+              <w:right w:val="single" w:sz="6" w:space="0" w:color="DFDFDF"/>
+            </w:tcBorders>
+            <w:shd w:val="clear" w:color="auto" w:fill="E7E6E6" w:themeFill="background2"/>
+            <w:hideMark/>
+          </w:tcPr>
+          <w:p>
+            <w:pPr>
+              <w:spacing w:after="0" w:line="240" w:lineRule="auto"/>
+              <w:jc w:val="center"/>
+              <w:rPr>
+                <w:rFonts w:ascii="Verdana" w:eastAsia="Times New Roman" w:hAnsi="Verdana" w:cs="Times New Roman"/>
+                <w:color w:val="414141"/>
+                <w:sz w:val="21"/>
+                <w:szCs w:val="21"/>
+                <w:lang w:eastAsia="en-CA"/>
+              </w:rPr>
+            </w:pPr>
+            <w:r>
+              <w:rPr>
+                <w:rFonts w:ascii="Verdana" w:eastAsia="Times New Roman" w:hAnsi="Verdana" w:cs="Times New Roman"/>
+                <w:color w:val="414141"/>
+                <w:sz w:val="21"/>
+                <w:szCs w:val="21"/>
+                <w:lang w:eastAsia="en-CA"/>
+              </w:rPr>
+              <w:t>Signed integer</w:t>
+            </w:r>
+          </w:p>
+        </w:tc>
+        <w:tc>
+          <w:tcPr>
+            <w:tcW w:w="0" w:type="auto"/>
+            <w:tcBorders>
+              <w:top w:val="single" w:sz="6" w:space="0" w:color="DFDFDF"/>
+              <w:left w:val="single" w:sz="6" w:space="0" w:color="DFDFDF"/>
+              <w:bottom w:val="single" w:sz="6" w:space="0" w:color="DFDFDF"/>
+              <w:right w:val="single" w:sz="6" w:space="0" w:color="DFDFDF"/>
+            </w:tcBorders>
+            <w:shd w:val="clear" w:color="auto" w:fill="E7E6E6" w:themeFill="background2"/>
+            <w:hideMark/>
+          </w:tcPr>
+          <w:p>
+            <w:pPr>
+              <w:spacing w:after="0" w:line="240" w:lineRule="auto"/>
+              <w:jc w:val="center"/>
+              <w:rPr>
+                <w:rFonts w:ascii="Verdana" w:eastAsia="Times New Roman" w:hAnsi="Verdana" w:cs="Times New Roman"/>
+                <w:color w:val="414141"/>
+                <w:sz w:val="21"/>
+                <w:szCs w:val="21"/>
+                <w:lang w:eastAsia="en-CA"/>
+              </w:rPr>
+            </w:pPr>
+            <w:r>
+              <w:rPr>
+                <w:rFonts w:ascii="Verdana" w:eastAsia="Times New Roman" w:hAnsi="Verdana" w:cs="Times New Roman"/>
+                <w:color w:val="414141"/>
+                <w:sz w:val="21"/>
+                <w:szCs w:val="21"/>
+                <w:lang w:eastAsia="en-CA"/>
+              </w:rPr>
+              <w:t>8</w:t>
+            </w:r>
+          </w:p>
+        </w:tc>
+        <w:tc>
+          <w:tcPr>
+            <w:tcW w:w="5057" w:type="dxa"/>
+            <w:tcBorders>
+              <w:top w:val="single" w:sz="6" w:space="0" w:color="DFDFDF"/>
+              <w:left w:val="single" w:sz="6" w:space="0" w:color="DFDFDF"/>
+              <w:bottom w:val="single" w:sz="6" w:space="0" w:color="DFDFDF"/>
+              <w:right w:val="single" w:sz="6" w:space="0" w:color="DFDFDF"/>
+            </w:tcBorders>
+            <w:shd w:val="clear" w:color="auto" w:fill="E7E6E6" w:themeFill="background2"/>
+            <w:hideMark/>
+          </w:tcPr>
+          <w:p>
+            <w:pPr>
+              <w:spacing w:after="0" w:line="240" w:lineRule="auto"/>
+              <w:jc w:val="center"/>
+              <w:rPr>
+                <w:rFonts w:ascii="Verdana" w:eastAsia="Times New Roman" w:hAnsi="Verdana" w:cs="Times New Roman"/>
+                <w:color w:val="414141"/>
+                <w:sz w:val="21"/>
+                <w:szCs w:val="21"/>
+                <w:lang w:eastAsia="en-CA"/>
+              </w:rPr>
+            </w:pPr>
+            <w:r>
+              <w:rPr>
+                <w:rFonts w:ascii="Verdana" w:eastAsia="Times New Roman" w:hAnsi="Verdana" w:cs="Times New Roman"/>
+                <w:color w:val="414141"/>
+                <w:sz w:val="21"/>
+                <w:szCs w:val="21"/>
+                <w:lang w:eastAsia="en-CA"/>
+              </w:rPr>
+              <w:t>-128 to 127</w:t>
+            </w:r>
+          </w:p>
+        </w:tc>
+      </w:tr>
+      <w:tr>
+        <w:tc>
+          <w:tcPr>
+            <w:tcW w:w="0" w:type="auto"/>
+            <w:tcBorders>
+              <w:top w:val="single" w:sz="6" w:space="0" w:color="DFDFDF"/>
+              <w:left w:val="single" w:sz="6" w:space="0" w:color="DFDFDF"/>
+              <w:bottom w:val="single" w:sz="6" w:space="0" w:color="DFDFDF"/>
+              <w:right w:val="single" w:sz="6" w:space="0" w:color="DFDFDF"/>
+            </w:tcBorders>
+            <w:shd w:val="clear" w:color="auto" w:fill="FFFFFF"/>
+            <w:hideMark/>
+          </w:tcPr>
+          <w:p>
+            <w:pPr>
+              <w:spacing w:after="0" w:line="240" w:lineRule="auto"/>
+              <w:jc w:val="center"/>
+              <w:rPr>
+                <w:rFonts w:ascii="Verdana" w:eastAsia="Times New Roman" w:hAnsi="Verdana" w:cs="Times New Roman"/>
+                <w:color w:val="414141"/>
+                <w:sz w:val="21"/>
+                <w:szCs w:val="21"/>
+                <w:lang w:eastAsia="en-CA"/>
+              </w:rPr>
+            </w:pPr>
+            <w:r>
+              <w:rPr>
+                <w:rFonts w:ascii="Verdana" w:eastAsia="Times New Roman" w:hAnsi="Verdana" w:cs="Times New Roman"/>
+                <w:color w:val="414141"/>
+                <w:sz w:val="21"/>
+                <w:szCs w:val="21"/>
+                <w:lang w:eastAsia="en-CA"/>
+              </w:rPr>
+              <w:t>short</w:t>
+            </w:r>
+          </w:p>
+        </w:tc>
+        <w:tc>
+          <w:tcPr>
+            <w:tcW w:w="0" w:type="auto"/>
+            <w:tcBorders>
+              <w:top w:val="single" w:sz="6" w:space="0" w:color="DFDFDF"/>
+              <w:left w:val="single" w:sz="6" w:space="0" w:color="DFDFDF"/>
+              <w:bottom w:val="single" w:sz="6" w:space="0" w:color="DFDFDF"/>
+              <w:right w:val="single" w:sz="6" w:space="0" w:color="DFDFDF"/>
+            </w:tcBorders>
+            <w:shd w:val="clear" w:color="auto" w:fill="FFFFFF"/>
+            <w:hideMark/>
+          </w:tcPr>
+          <w:p>
+            <w:pPr>
+              <w:spacing w:after="0" w:line="240" w:lineRule="auto"/>
+              <w:jc w:val="center"/>
+              <w:rPr>
+                <w:rFonts w:ascii="Verdana" w:eastAsia="Times New Roman" w:hAnsi="Verdana" w:cs="Times New Roman"/>
+                <w:color w:val="414141"/>
+                <w:sz w:val="21"/>
+                <w:szCs w:val="21"/>
+                <w:lang w:eastAsia="en-CA"/>
+              </w:rPr>
+            </w:pPr>
+            <w:r>
+              <w:rPr>
+                <w:rFonts w:ascii="Verdana" w:eastAsia="Times New Roman" w:hAnsi="Verdana" w:cs="Times New Roman"/>
+                <w:color w:val="414141"/>
+                <w:sz w:val="21"/>
+                <w:szCs w:val="21"/>
+                <w:lang w:eastAsia="en-CA"/>
+              </w:rPr>
+              <w:t>Int16</w:t>
+            </w:r>
+          </w:p>
+        </w:tc>
+        <w:tc>
+          <w:tcPr>
+            <w:tcW w:w="0" w:type="auto"/>
+            <w:tcBorders>
+              <w:top w:val="single" w:sz="6" w:space="0" w:color="DFDFDF"/>
+              <w:left w:val="single" w:sz="6" w:space="0" w:color="DFDFDF"/>
+              <w:bottom w:val="single" w:sz="6" w:space="0" w:color="DFDFDF"/>
+              <w:right w:val="single" w:sz="6" w:space="0" w:color="DFDFDF"/>
+            </w:tcBorders>
+            <w:shd w:val="clear" w:color="auto" w:fill="FFFFFF"/>
+            <w:hideMark/>
+          </w:tcPr>
+          <w:p>
+            <w:pPr>
+              <w:spacing w:after="0" w:line="240" w:lineRule="auto"/>
+              <w:jc w:val="center"/>
+              <w:rPr>
+                <w:rFonts w:ascii="Verdana" w:eastAsia="Times New Roman" w:hAnsi="Verdana" w:cs="Times New Roman"/>
+                <w:color w:val="414141"/>
+                <w:sz w:val="21"/>
+                <w:szCs w:val="21"/>
+                <w:lang w:eastAsia="en-CA"/>
+              </w:rPr>
+            </w:pPr>
+            <w:r>
+              <w:rPr>
+                <w:rFonts w:ascii="Verdana" w:eastAsia="Times New Roman" w:hAnsi="Verdana" w:cs="Times New Roman"/>
+                <w:color w:val="414141"/>
+                <w:sz w:val="21"/>
+                <w:szCs w:val="21"/>
+                <w:lang w:eastAsia="en-CA"/>
+              </w:rPr>
+              <w:t>Signed integer</w:t>
+            </w:r>
+          </w:p>
+        </w:tc>
+        <w:tc>
+          <w:tcPr>
+            <w:tcW w:w="0" w:type="auto"/>
+            <w:tcBorders>
+              <w:top w:val="single" w:sz="6" w:space="0" w:color="DFDFDF"/>
+              <w:left w:val="single" w:sz="6" w:space="0" w:color="DFDFDF"/>
+              <w:bottom w:val="single" w:sz="6" w:space="0" w:color="DFDFDF"/>
+              <w:right w:val="single" w:sz="6" w:space="0" w:color="DFDFDF"/>
+            </w:tcBorders>
+            <w:shd w:val="clear" w:color="auto" w:fill="FFFFFF"/>
+            <w:hideMark/>
+          </w:tcPr>
+          <w:p>
+            <w:pPr>
+              <w:spacing w:after="0" w:line="240" w:lineRule="auto"/>
+              <w:jc w:val="center"/>
+              <w:rPr>
+                <w:rFonts w:ascii="Verdana" w:eastAsia="Times New Roman" w:hAnsi="Verdana" w:cs="Times New Roman"/>
+                <w:color w:val="414141"/>
+                <w:sz w:val="21"/>
+                <w:szCs w:val="21"/>
+                <w:lang w:eastAsia="en-CA"/>
+              </w:rPr>
+            </w:pPr>
+            <w:r>
+              <w:rPr>
+                <w:rFonts w:ascii="Verdana" w:eastAsia="Times New Roman" w:hAnsi="Verdana" w:cs="Times New Roman"/>
+                <w:color w:val="414141"/>
+                <w:sz w:val="21"/>
+                <w:szCs w:val="21"/>
+                <w:lang w:eastAsia="en-CA"/>
+              </w:rPr>
+              <w:t>16</w:t>
+            </w:r>
+          </w:p>
+        </w:tc>
+        <w:tc>
+          <w:tcPr>
+            <w:tcW w:w="5057" w:type="dxa"/>
+            <w:tcBorders>
+              <w:top w:val="single" w:sz="6" w:space="0" w:color="DFDFDF"/>
+              <w:left w:val="single" w:sz="6" w:space="0" w:color="DFDFDF"/>
+              <w:bottom w:val="single" w:sz="6" w:space="0" w:color="DFDFDF"/>
+              <w:right w:val="single" w:sz="6" w:space="0" w:color="DFDFDF"/>
+            </w:tcBorders>
+            <w:shd w:val="clear" w:color="auto" w:fill="FFFFFF"/>
+            <w:hideMark/>
+          </w:tcPr>
+          <w:p>
+            <w:pPr>
+              <w:spacing w:after="0" w:line="240" w:lineRule="auto"/>
+              <w:jc w:val="center"/>
+              <w:rPr>
+                <w:rFonts w:ascii="Verdana" w:eastAsia="Times New Roman" w:hAnsi="Verdana" w:cs="Times New Roman"/>
+                <w:color w:val="414141"/>
+                <w:sz w:val="21"/>
+                <w:szCs w:val="21"/>
+                <w:lang w:eastAsia="en-CA"/>
+              </w:rPr>
+            </w:pPr>
+            <w:r>
+              <w:rPr>
+                <w:rFonts w:ascii="Verdana" w:eastAsia="Times New Roman" w:hAnsi="Verdana" w:cs="Times New Roman"/>
+                <w:color w:val="414141"/>
+                <w:sz w:val="21"/>
+                <w:szCs w:val="21"/>
+                <w:lang w:eastAsia="en-CA"/>
+              </w:rPr>
+              <w:t>-32,768 to 32,767</w:t>
+            </w:r>
+          </w:p>
+        </w:tc>
+      </w:tr>
+      <w:tr>
+        <w:tc>
+          <w:tcPr>
+            <w:tcW w:w="0" w:type="auto"/>
+            <w:tcBorders>
+              <w:top w:val="single" w:sz="6" w:space="0" w:color="DFDFDF"/>
+              <w:left w:val="single" w:sz="6" w:space="0" w:color="DFDFDF"/>
+              <w:bottom w:val="single" w:sz="6" w:space="0" w:color="DFDFDF"/>
+              <w:right w:val="single" w:sz="6" w:space="0" w:color="DFDFDF"/>
+            </w:tcBorders>
+            <w:shd w:val="clear" w:color="auto" w:fill="E7E6E6" w:themeFill="background2"/>
+            <w:hideMark/>
+          </w:tcPr>
+          <w:p>
+            <w:pPr>
+              <w:spacing w:after="0" w:line="240" w:lineRule="auto"/>
+              <w:jc w:val="center"/>
+              <w:rPr>
+                <w:rFonts w:ascii="Verdana" w:eastAsia="Times New Roman" w:hAnsi="Verdana" w:cs="Times New Roman"/>
+                <w:color w:val="414141"/>
+                <w:sz w:val="21"/>
+                <w:szCs w:val="21"/>
+                <w:lang w:eastAsia="en-CA"/>
+              </w:rPr>
+            </w:pPr>
+            <w:proofErr w:type="spellStart"/>
+            <w:r>
+              <w:rPr>
+                <w:rFonts w:ascii="Verdana" w:eastAsia="Times New Roman" w:hAnsi="Verdana" w:cs="Times New Roman"/>
+                <w:color w:val="414141"/>
+                <w:sz w:val="21"/>
+                <w:szCs w:val="21"/>
+                <w:lang w:eastAsia="en-CA"/>
+              </w:rPr>
+              <w:t>ushort</w:t>
+            </w:r>
+            <w:proofErr w:type="spellEnd"/>
+          </w:p>
+        </w:tc>
+        <w:tc>
+          <w:tcPr>
+            <w:tcW w:w="0" w:type="auto"/>
+            <w:tcBorders>
+              <w:top w:val="single" w:sz="6" w:space="0" w:color="DFDFDF"/>
+              <w:left w:val="single" w:sz="6" w:space="0" w:color="DFDFDF"/>
+              <w:bottom w:val="single" w:sz="6" w:space="0" w:color="DFDFDF"/>
+              <w:right w:val="single" w:sz="6" w:space="0" w:color="DFDFDF"/>
+            </w:tcBorders>
+            <w:shd w:val="clear" w:color="auto" w:fill="E7E6E6" w:themeFill="background2"/>
+            <w:hideMark/>
+          </w:tcPr>
+          <w:p>
+            <w:pPr>
+              <w:spacing w:after="0" w:line="240" w:lineRule="auto"/>
+              <w:jc w:val="center"/>
+              <w:rPr>
+                <w:rFonts w:ascii="Verdana" w:eastAsia="Times New Roman" w:hAnsi="Verdana" w:cs="Times New Roman"/>
+                <w:color w:val="414141"/>
+                <w:sz w:val="21"/>
+                <w:szCs w:val="21"/>
+                <w:lang w:eastAsia="en-CA"/>
+              </w:rPr>
+            </w:pPr>
+            <w:r>
+              <w:rPr>
+                <w:rFonts w:ascii="Verdana" w:eastAsia="Times New Roman" w:hAnsi="Verdana" w:cs="Times New Roman"/>
+                <w:color w:val="414141"/>
+                <w:sz w:val="21"/>
+                <w:szCs w:val="21"/>
+                <w:lang w:eastAsia="en-CA"/>
+              </w:rPr>
+              <w:t>UInt16</w:t>
+            </w:r>
+          </w:p>
+        </w:tc>
+        <w:tc>
+          <w:tcPr>
+            <w:tcW w:w="0" w:type="auto"/>
+            <w:tcBorders>
+              <w:top w:val="single" w:sz="6" w:space="0" w:color="DFDFDF"/>
+              <w:left w:val="single" w:sz="6" w:space="0" w:color="DFDFDF"/>
+              <w:bottom w:val="single" w:sz="6" w:space="0" w:color="DFDFDF"/>
+              <w:right w:val="single" w:sz="6" w:space="0" w:color="DFDFDF"/>
+            </w:tcBorders>
+            <w:shd w:val="clear" w:color="auto" w:fill="E7E6E6" w:themeFill="background2"/>
+            <w:hideMark/>
+          </w:tcPr>
+          <w:p>
+            <w:pPr>
+              <w:spacing w:after="0" w:line="240" w:lineRule="auto"/>
+              <w:jc w:val="center"/>
+              <w:rPr>
+                <w:rFonts w:ascii="Verdana" w:eastAsia="Times New Roman" w:hAnsi="Verdana" w:cs="Times New Roman"/>
+                <w:color w:val="414141"/>
+                <w:sz w:val="21"/>
+                <w:szCs w:val="21"/>
+                <w:lang w:eastAsia="en-CA"/>
+              </w:rPr>
+            </w:pPr>
+            <w:r>
+              <w:rPr>
+                <w:rFonts w:ascii="Verdana" w:eastAsia="Times New Roman" w:hAnsi="Verdana" w:cs="Times New Roman"/>
+                <w:color w:val="414141"/>
+                <w:sz w:val="21"/>
+                <w:szCs w:val="21"/>
+                <w:lang w:eastAsia="en-CA"/>
+              </w:rPr>
+              <w:t>Unsigned integer</w:t>
+            </w:r>
+          </w:p>
+        </w:tc>
+        <w:tc>
+          <w:tcPr>
+            <w:tcW w:w="0" w:type="auto"/>
+            <w:tcBorders>
+              <w:top w:val="single" w:sz="6" w:space="0" w:color="DFDFDF"/>
+              <w:left w:val="single" w:sz="6" w:space="0" w:color="DFDFDF"/>
+              <w:bottom w:val="single" w:sz="6" w:space="0" w:color="DFDFDF"/>
+              <w:right w:val="single" w:sz="6" w:space="0" w:color="DFDFDF"/>
+            </w:tcBorders>
+            <w:shd w:val="clear" w:color="auto" w:fill="E7E6E6" w:themeFill="background2"/>
+            <w:hideMark/>
+          </w:tcPr>
+          <w:p>
+            <w:pPr>
+              <w:spacing w:after="0" w:line="240" w:lineRule="auto"/>
+              <w:jc w:val="center"/>
+              <w:rPr>
+                <w:rFonts w:ascii="Verdana" w:eastAsia="Times New Roman" w:hAnsi="Verdana" w:cs="Times New Roman"/>
+                <w:color w:val="414141"/>
+                <w:sz w:val="21"/>
+                <w:szCs w:val="21"/>
+                <w:lang w:eastAsia="en-CA"/>
+              </w:rPr>
+            </w:pPr>
+            <w:r>
+              <w:rPr>
+                <w:rFonts w:ascii="Verdana" w:eastAsia="Times New Roman" w:hAnsi="Verdana" w:cs="Times New Roman"/>
+                <w:color w:val="414141"/>
+                <w:sz w:val="21"/>
+                <w:szCs w:val="21"/>
+                <w:lang w:eastAsia="en-CA"/>
+              </w:rPr>
+              <w:t>16</w:t>
+            </w:r>
+          </w:p>
+        </w:tc>
+        <w:tc>
+          <w:tcPr>
+            <w:tcW w:w="5057" w:type="dxa"/>
+            <w:tcBorders>
+              <w:top w:val="single" w:sz="6" w:space="0" w:color="DFDFDF"/>
+              <w:left w:val="single" w:sz="6" w:space="0" w:color="DFDFDF"/>
+              <w:bottom w:val="single" w:sz="6" w:space="0" w:color="DFDFDF"/>
+              <w:right w:val="single" w:sz="6" w:space="0" w:color="DFDFDF"/>
+            </w:tcBorders>
+            <w:shd w:val="clear" w:color="auto" w:fill="E7E6E6" w:themeFill="background2"/>
+            <w:hideMark/>
+          </w:tcPr>
+          <w:p>
+            <w:pPr>
+              <w:spacing w:after="0" w:line="240" w:lineRule="auto"/>
+              <w:jc w:val="center"/>
+              <w:rPr>
+                <w:rFonts w:ascii="Verdana" w:eastAsia="Times New Roman" w:hAnsi="Verdana" w:cs="Times New Roman"/>
+                <w:color w:val="414141"/>
+                <w:sz w:val="21"/>
+                <w:szCs w:val="21"/>
+                <w:lang w:eastAsia="en-CA"/>
+              </w:rPr>
+            </w:pPr>
+            <w:r>
+              <w:rPr>
+                <w:rFonts w:ascii="Verdana" w:eastAsia="Times New Roman" w:hAnsi="Verdana" w:cs="Times New Roman"/>
+                <w:color w:val="414141"/>
+                <w:sz w:val="21"/>
+                <w:szCs w:val="21"/>
+                <w:lang w:eastAsia="en-CA"/>
+              </w:rPr>
+              <w:t>0 to 65,535</w:t>
+            </w:r>
+          </w:p>
+        </w:tc>
+      </w:tr>
+      <w:tr>
+        <w:tc>
+          <w:tcPr>
+            <w:tcW w:w="0" w:type="auto"/>
+            <w:tcBorders>
+              <w:top w:val="single" w:sz="6" w:space="0" w:color="DFDFDF"/>
+              <w:left w:val="single" w:sz="6" w:space="0" w:color="DFDFDF"/>
+              <w:bottom w:val="single" w:sz="6" w:space="0" w:color="DFDFDF"/>
+              <w:right w:val="single" w:sz="6" w:space="0" w:color="DFDFDF"/>
+            </w:tcBorders>
+            <w:shd w:val="clear" w:color="auto" w:fill="FFFFFF"/>
+            <w:hideMark/>
+          </w:tcPr>
+          <w:p>
+            <w:pPr>
+              <w:spacing w:after="0" w:line="240" w:lineRule="auto"/>
+              <w:jc w:val="center"/>
+              <w:rPr>
+                <w:rFonts w:ascii="Verdana" w:eastAsia="Times New Roman" w:hAnsi="Verdana" w:cs="Times New Roman"/>
+                <w:color w:val="414141"/>
+                <w:sz w:val="21"/>
+                <w:szCs w:val="21"/>
+                <w:lang w:eastAsia="en-CA"/>
+              </w:rPr>
+            </w:pPr>
+            <w:r>
+              <w:rPr>
+                <w:rFonts w:ascii="Verdana" w:eastAsia="Times New Roman" w:hAnsi="Verdana" w:cs="Times New Roman"/>
+                <w:color w:val="414141"/>
+                <w:sz w:val="21"/>
+                <w:szCs w:val="21"/>
+                <w:lang w:eastAsia="en-CA"/>
+              </w:rPr>
+              <w:t>int</w:t>
+            </w:r>
+          </w:p>
+        </w:tc>
+        <w:tc>
+          <w:tcPr>
+            <w:tcW w:w="0" w:type="auto"/>
+            <w:tcBorders>
+              <w:top w:val="single" w:sz="6" w:space="0" w:color="DFDFDF"/>
+              <w:left w:val="single" w:sz="6" w:space="0" w:color="DFDFDF"/>
+              <w:bottom w:val="single" w:sz="6" w:space="0" w:color="DFDFDF"/>
+              <w:right w:val="single" w:sz="6" w:space="0" w:color="DFDFDF"/>
+            </w:tcBorders>
+            <w:shd w:val="clear" w:color="auto" w:fill="FFFFFF"/>
+            <w:hideMark/>
+          </w:tcPr>
+          <w:p>
+            <w:pPr>
+              <w:spacing w:after="0" w:line="240" w:lineRule="auto"/>
+              <w:jc w:val="center"/>
+              <w:rPr>
+                <w:rFonts w:ascii="Verdana" w:eastAsia="Times New Roman" w:hAnsi="Verdana" w:cs="Times New Roman"/>
+                <w:color w:val="414141"/>
+                <w:sz w:val="21"/>
+                <w:szCs w:val="21"/>
+                <w:lang w:eastAsia="en-CA"/>
+              </w:rPr>
+            </w:pPr>
+            <w:r>
+              <w:rPr>
+                <w:rFonts w:ascii="Verdana" w:eastAsia="Times New Roman" w:hAnsi="Verdana" w:cs="Times New Roman"/>
+                <w:color w:val="414141"/>
+                <w:sz w:val="21"/>
+                <w:szCs w:val="21"/>
+                <w:lang w:eastAsia="en-CA"/>
+              </w:rPr>
+              <w:t>Int32</w:t>
+            </w:r>
+          </w:p>
+        </w:tc>
+        <w:tc>
+          <w:tcPr>
+            <w:tcW w:w="0" w:type="auto"/>
+            <w:tcBorders>
+              <w:top w:val="single" w:sz="6" w:space="0" w:color="DFDFDF"/>
+              <w:left w:val="single" w:sz="6" w:space="0" w:color="DFDFDF"/>
+              <w:bottom w:val="single" w:sz="6" w:space="0" w:color="DFDFDF"/>
+              <w:right w:val="single" w:sz="6" w:space="0" w:color="DFDFDF"/>
+            </w:tcBorders>
+            <w:shd w:val="clear" w:color="auto" w:fill="FFFFFF"/>
+            <w:hideMark/>
+          </w:tcPr>
+          <w:p>
+            <w:pPr>
+              <w:spacing w:after="0" w:line="240" w:lineRule="auto"/>
+              <w:jc w:val="center"/>
+              <w:rPr>
+                <w:rFonts w:ascii="Verdana" w:eastAsia="Times New Roman" w:hAnsi="Verdana" w:cs="Times New Roman"/>
+                <w:color w:val="414141"/>
+                <w:sz w:val="21"/>
+                <w:szCs w:val="21"/>
+                <w:lang w:eastAsia="en-CA"/>
+              </w:rPr>
+            </w:pPr>
+            <w:r>
+              <w:rPr>
+                <w:rFonts w:ascii="Verdana" w:eastAsia="Times New Roman" w:hAnsi="Verdana" w:cs="Times New Roman"/>
+                <w:color w:val="414141"/>
+                <w:sz w:val="21"/>
+                <w:szCs w:val="21"/>
+                <w:lang w:eastAsia="en-CA"/>
+              </w:rPr>
+              <w:t>Signed integer</w:t>
+            </w:r>
+          </w:p>
+        </w:tc>
+        <w:tc>
+          <w:tcPr>
+            <w:tcW w:w="0" w:type="auto"/>
+            <w:tcBorders>
+              <w:top w:val="single" w:sz="6" w:space="0" w:color="DFDFDF"/>
+              <w:left w:val="single" w:sz="6" w:space="0" w:color="DFDFDF"/>
+              <w:bottom w:val="single" w:sz="6" w:space="0" w:color="DFDFDF"/>
+              <w:right w:val="single" w:sz="6" w:space="0" w:color="DFDFDF"/>
+            </w:tcBorders>
+            <w:shd w:val="clear" w:color="auto" w:fill="FFFFFF"/>
+            <w:hideMark/>
+          </w:tcPr>
+          <w:p>
+            <w:pPr>
+              <w:spacing w:after="0" w:line="240" w:lineRule="auto"/>
+              <w:jc w:val="center"/>
+              <w:rPr>
+                <w:rFonts w:ascii="Verdana" w:eastAsia="Times New Roman" w:hAnsi="Verdana" w:cs="Times New Roman"/>
+                <w:color w:val="414141"/>
+                <w:sz w:val="21"/>
+                <w:szCs w:val="21"/>
+                <w:lang w:eastAsia="en-CA"/>
+              </w:rPr>
+            </w:pPr>
+            <w:r>
+              <w:rPr>
+                <w:rFonts w:ascii="Verdana" w:eastAsia="Times New Roman" w:hAnsi="Verdana" w:cs="Times New Roman"/>
+                <w:color w:val="414141"/>
+                <w:sz w:val="21"/>
+                <w:szCs w:val="21"/>
+                <w:lang w:eastAsia="en-CA"/>
+              </w:rPr>
+              <w:t>32</w:t>
+            </w:r>
+          </w:p>
+        </w:tc>
+        <w:tc>
+          <w:tcPr>
+            <w:tcW w:w="5057" w:type="dxa"/>
+            <w:tcBorders>
+              <w:top w:val="single" w:sz="6" w:space="0" w:color="DFDFDF"/>
+              <w:left w:val="single" w:sz="6" w:space="0" w:color="DFDFDF"/>
+              <w:bottom w:val="single" w:sz="6" w:space="0" w:color="DFDFDF"/>
+              <w:right w:val="single" w:sz="6" w:space="0" w:color="DFDFDF"/>
+            </w:tcBorders>
+            <w:shd w:val="clear" w:color="auto" w:fill="FFFFFF"/>
+            <w:hideMark/>
+          </w:tcPr>
+          <w:p>
+            <w:pPr>
+              <w:spacing w:after="0" w:line="240" w:lineRule="auto"/>
+              <w:jc w:val="center"/>
+              <w:rPr>
+                <w:rFonts w:ascii="Verdana" w:eastAsia="Times New Roman" w:hAnsi="Verdana" w:cs="Times New Roman"/>
+                <w:color w:val="414141"/>
+                <w:sz w:val="21"/>
+                <w:szCs w:val="21"/>
+                <w:lang w:eastAsia="en-CA"/>
+              </w:rPr>
+            </w:pPr>
+            <w:r>
+              <w:rPr>
+                <w:rFonts w:ascii="Verdana" w:eastAsia="Times New Roman" w:hAnsi="Verdana" w:cs="Times New Roman"/>
+                <w:color w:val="414141"/>
+                <w:sz w:val="21"/>
+                <w:szCs w:val="21"/>
+                <w:lang w:eastAsia="en-CA"/>
+              </w:rPr>
+              <w:t>-2,147,483,648 to 2,147,483,647</w:t>
+            </w:r>
+          </w:p>
+        </w:tc>
+      </w:tr>
+      <w:tr>
+        <w:tc>
+          <w:tcPr>
+            <w:tcW w:w="0" w:type="auto"/>
+            <w:tcBorders>
+              <w:top w:val="single" w:sz="6" w:space="0" w:color="DFDFDF"/>
+              <w:left w:val="single" w:sz="6" w:space="0" w:color="DFDFDF"/>
+              <w:bottom w:val="single" w:sz="6" w:space="0" w:color="DFDFDF"/>
+              <w:right w:val="single" w:sz="6" w:space="0" w:color="DFDFDF"/>
+            </w:tcBorders>
+            <w:shd w:val="clear" w:color="auto" w:fill="E7E6E6" w:themeFill="background2"/>
+            <w:hideMark/>
+          </w:tcPr>
+          <w:p>
+            <w:pPr>
+              <w:spacing w:after="0" w:line="240" w:lineRule="auto"/>
+              <w:jc w:val="center"/>
+              <w:rPr>
+                <w:rFonts w:ascii="Verdana" w:eastAsia="Times New Roman" w:hAnsi="Verdana" w:cs="Times New Roman"/>
+                <w:color w:val="414141"/>
+                <w:sz w:val="21"/>
+                <w:szCs w:val="21"/>
+                <w:lang w:eastAsia="en-CA"/>
+              </w:rPr>
+            </w:pPr>
+            <w:proofErr w:type="spellStart"/>
+            <w:r>
+              <w:rPr>
+                <w:rFonts w:ascii="Verdana" w:eastAsia="Times New Roman" w:hAnsi="Verdana" w:cs="Times New Roman"/>
+                <w:color w:val="414141"/>
+                <w:sz w:val="21"/>
+                <w:szCs w:val="21"/>
+                <w:lang w:eastAsia="en-CA"/>
+              </w:rPr>
+              <w:t>uint</w:t>
+            </w:r>
+            <w:proofErr w:type="spellEnd"/>
+          </w:p>
+        </w:tc>
+        <w:tc>
+          <w:tcPr>
+            <w:tcW w:w="0" w:type="auto"/>
+            <w:tcBorders>
+              <w:top w:val="single" w:sz="6" w:space="0" w:color="DFDFDF"/>
+              <w:left w:val="single" w:sz="6" w:space="0" w:color="DFDFDF"/>
+              <w:bottom w:val="single" w:sz="6" w:space="0" w:color="DFDFDF"/>
+              <w:right w:val="single" w:sz="6" w:space="0" w:color="DFDFDF"/>
+            </w:tcBorders>
+            <w:shd w:val="clear" w:color="auto" w:fill="E7E6E6" w:themeFill="background2"/>
+            <w:hideMark/>
+          </w:tcPr>
+          <w:p>
+            <w:pPr>
+              <w:spacing w:after="0" w:line="240" w:lineRule="auto"/>
+              <w:jc w:val="center"/>
+              <w:rPr>
+                <w:rFonts w:ascii="Verdana" w:eastAsia="Times New Roman" w:hAnsi="Verdana" w:cs="Times New Roman"/>
+                <w:color w:val="414141"/>
+                <w:sz w:val="21"/>
+                <w:szCs w:val="21"/>
+                <w:lang w:eastAsia="en-CA"/>
+              </w:rPr>
+            </w:pPr>
+            <w:r>
+              <w:rPr>
+                <w:rFonts w:ascii="Verdana" w:eastAsia="Times New Roman" w:hAnsi="Verdana" w:cs="Times New Roman"/>
+                <w:color w:val="414141"/>
+                <w:sz w:val="21"/>
+                <w:szCs w:val="21"/>
+                <w:lang w:eastAsia="en-CA"/>
+              </w:rPr>
+              <w:t>UInt32</w:t>
+            </w:r>
+          </w:p>
+        </w:tc>
+        <w:tc>
+          <w:tcPr>
+            <w:tcW w:w="0" w:type="auto"/>
+            <w:tcBorders>
+              <w:top w:val="single" w:sz="6" w:space="0" w:color="DFDFDF"/>
+              <w:left w:val="single" w:sz="6" w:space="0" w:color="DFDFDF"/>
+              <w:bottom w:val="single" w:sz="6" w:space="0" w:color="DFDFDF"/>
+              <w:right w:val="single" w:sz="6" w:space="0" w:color="DFDFDF"/>
+            </w:tcBorders>
+            <w:shd w:val="clear" w:color="auto" w:fill="E7E6E6" w:themeFill="background2"/>
+            <w:hideMark/>
+          </w:tcPr>
+          <w:p>
+            <w:pPr>
+              <w:spacing w:after="0" w:line="240" w:lineRule="auto"/>
+              <w:jc w:val="center"/>
+              <w:rPr>
+                <w:rFonts w:ascii="Verdana" w:eastAsia="Times New Roman" w:hAnsi="Verdana" w:cs="Times New Roman"/>
+                <w:color w:val="414141"/>
+                <w:sz w:val="21"/>
+                <w:szCs w:val="21"/>
+                <w:lang w:eastAsia="en-CA"/>
+              </w:rPr>
+            </w:pPr>
+            <w:r>
+              <w:rPr>
+                <w:rFonts w:ascii="Verdana" w:eastAsia="Times New Roman" w:hAnsi="Verdana" w:cs="Times New Roman"/>
+                <w:color w:val="414141"/>
+                <w:sz w:val="21"/>
+                <w:szCs w:val="21"/>
+                <w:lang w:eastAsia="en-CA"/>
+              </w:rPr>
+              <w:t>Unsigned integer</w:t>
+            </w:r>
+          </w:p>
+        </w:tc>
+        <w:tc>
+          <w:tcPr>
+            <w:tcW w:w="0" w:type="auto"/>
+            <w:tcBorders>
+              <w:top w:val="single" w:sz="6" w:space="0" w:color="DFDFDF"/>
+              <w:left w:val="single" w:sz="6" w:space="0" w:color="DFDFDF"/>
+              <w:bottom w:val="single" w:sz="6" w:space="0" w:color="DFDFDF"/>
+              <w:right w:val="single" w:sz="6" w:space="0" w:color="DFDFDF"/>
+            </w:tcBorders>
+            <w:shd w:val="clear" w:color="auto" w:fill="E7E6E6" w:themeFill="background2"/>
+            <w:hideMark/>
+          </w:tcPr>
+          <w:p>
+            <w:pPr>
+              <w:spacing w:after="0" w:line="240" w:lineRule="auto"/>
+              <w:jc w:val="center"/>
+              <w:rPr>
+                <w:rFonts w:ascii="Verdana" w:eastAsia="Times New Roman" w:hAnsi="Verdana" w:cs="Times New Roman"/>
+                <w:color w:val="414141"/>
+                <w:sz w:val="21"/>
+                <w:szCs w:val="21"/>
+                <w:lang w:eastAsia="en-CA"/>
+              </w:rPr>
+            </w:pPr>
+            <w:r>
+              <w:rPr>
+                <w:rFonts w:ascii="Verdana" w:eastAsia="Times New Roman" w:hAnsi="Verdana" w:cs="Times New Roman"/>
+                <w:color w:val="414141"/>
+                <w:sz w:val="21"/>
+                <w:szCs w:val="21"/>
+                <w:lang w:eastAsia="en-CA"/>
+              </w:rPr>
+              <w:t>32</w:t>
+            </w:r>
+          </w:p>
+        </w:tc>
+        <w:tc>
+          <w:tcPr>
+            <w:tcW w:w="5057" w:type="dxa"/>
+            <w:tcBorders>
+              <w:top w:val="single" w:sz="6" w:space="0" w:color="DFDFDF"/>
+              <w:left w:val="single" w:sz="6" w:space="0" w:color="DFDFDF"/>
+              <w:bottom w:val="single" w:sz="6" w:space="0" w:color="DFDFDF"/>
+              <w:right w:val="single" w:sz="6" w:space="0" w:color="DFDFDF"/>
+            </w:tcBorders>
+            <w:shd w:val="clear" w:color="auto" w:fill="E7E6E6" w:themeFill="background2"/>
+            <w:hideMark/>
+          </w:tcPr>
+          <w:p>
+            <w:pPr>
+              <w:spacing w:after="0" w:line="240" w:lineRule="auto"/>
+              <w:jc w:val="center"/>
+              <w:rPr>
+                <w:rFonts w:ascii="Verdana" w:eastAsia="Times New Roman" w:hAnsi="Verdana" w:cs="Times New Roman"/>
+                <w:color w:val="414141"/>
+                <w:sz w:val="21"/>
+                <w:szCs w:val="21"/>
+                <w:lang w:eastAsia="en-CA"/>
+              </w:rPr>
+            </w:pPr>
+            <w:r>
+              <w:rPr>
+                <w:rFonts w:ascii="Verdana" w:eastAsia="Times New Roman" w:hAnsi="Verdana" w:cs="Times New Roman"/>
+                <w:color w:val="414141"/>
+                <w:sz w:val="21"/>
+                <w:szCs w:val="21"/>
+                <w:lang w:eastAsia="en-CA"/>
+              </w:rPr>
+              <w:t>0 to 4294967295</w:t>
+            </w:r>
+          </w:p>
+        </w:tc>
+      </w:tr>
+      <w:tr>
+        <w:tc>
+          <w:tcPr>
+            <w:tcW w:w="0" w:type="auto"/>
+            <w:tcBorders>
+              <w:top w:val="single" w:sz="6" w:space="0" w:color="DFDFDF"/>
+              <w:left w:val="single" w:sz="6" w:space="0" w:color="DFDFDF"/>
+              <w:bottom w:val="single" w:sz="6" w:space="0" w:color="DFDFDF"/>
+              <w:right w:val="single" w:sz="6" w:space="0" w:color="DFDFDF"/>
+            </w:tcBorders>
+            <w:shd w:val="clear" w:color="auto" w:fill="FFFFFF"/>
+            <w:hideMark/>
+          </w:tcPr>
+          <w:p>
+            <w:pPr>
+              <w:spacing w:after="0" w:line="240" w:lineRule="auto"/>
+              <w:jc w:val="center"/>
+              <w:rPr>
+                <w:rFonts w:ascii="Verdana" w:eastAsia="Times New Roman" w:hAnsi="Verdana" w:cs="Times New Roman"/>
+                <w:color w:val="414141"/>
+                <w:sz w:val="21"/>
+                <w:szCs w:val="21"/>
+                <w:lang w:eastAsia="en-CA"/>
+              </w:rPr>
+            </w:pPr>
+            <w:r>
+              <w:rPr>
+                <w:rFonts w:ascii="Verdana" w:eastAsia="Times New Roman" w:hAnsi="Verdana" w:cs="Times New Roman"/>
+                <w:color w:val="414141"/>
+                <w:sz w:val="21"/>
+                <w:szCs w:val="21"/>
+                <w:lang w:eastAsia="en-CA"/>
+              </w:rPr>
+              <w:t>long</w:t>
+            </w:r>
+          </w:p>
+        </w:tc>
+        <w:tc>
+          <w:tcPr>
+            <w:tcW w:w="0" w:type="auto"/>
+            <w:tcBorders>
+              <w:top w:val="single" w:sz="6" w:space="0" w:color="DFDFDF"/>
+              <w:left w:val="single" w:sz="6" w:space="0" w:color="DFDFDF"/>
+              <w:bottom w:val="single" w:sz="6" w:space="0" w:color="DFDFDF"/>
+              <w:right w:val="single" w:sz="6" w:space="0" w:color="DFDFDF"/>
+            </w:tcBorders>
+            <w:shd w:val="clear" w:color="auto" w:fill="FFFFFF"/>
+            <w:hideMark/>
+          </w:tcPr>
+          <w:p>
+            <w:pPr>
+              <w:spacing w:after="0" w:line="240" w:lineRule="auto"/>
+              <w:jc w:val="center"/>
+              <w:rPr>
+                <w:rFonts w:ascii="Verdana" w:eastAsia="Times New Roman" w:hAnsi="Verdana" w:cs="Times New Roman"/>
+                <w:color w:val="414141"/>
+                <w:sz w:val="21"/>
+                <w:szCs w:val="21"/>
+                <w:lang w:eastAsia="en-CA"/>
+              </w:rPr>
+            </w:pPr>
+            <w:r>
+              <w:rPr>
+                <w:rFonts w:ascii="Verdana" w:eastAsia="Times New Roman" w:hAnsi="Verdana" w:cs="Times New Roman"/>
+                <w:color w:val="414141"/>
+                <w:sz w:val="21"/>
+                <w:szCs w:val="21"/>
+                <w:lang w:eastAsia="en-CA"/>
+              </w:rPr>
+              <w:t>Int64</w:t>
+            </w:r>
+          </w:p>
+        </w:tc>
+        <w:tc>
+          <w:tcPr>
+            <w:tcW w:w="0" w:type="auto"/>
+            <w:tcBorders>
+              <w:top w:val="single" w:sz="6" w:space="0" w:color="DFDFDF"/>
+              <w:left w:val="single" w:sz="6" w:space="0" w:color="DFDFDF"/>
+              <w:bottom w:val="single" w:sz="6" w:space="0" w:color="DFDFDF"/>
+              <w:right w:val="single" w:sz="6" w:space="0" w:color="DFDFDF"/>
+            </w:tcBorders>
+            <w:shd w:val="clear" w:color="auto" w:fill="FFFFFF"/>
+            <w:hideMark/>
+          </w:tcPr>
+          <w:p>
+            <w:pPr>
+              <w:spacing w:after="0" w:line="240" w:lineRule="auto"/>
+              <w:jc w:val="center"/>
+              <w:rPr>
+                <w:rFonts w:ascii="Verdana" w:eastAsia="Times New Roman" w:hAnsi="Verdana" w:cs="Times New Roman"/>
+                <w:color w:val="414141"/>
+                <w:sz w:val="21"/>
+                <w:szCs w:val="21"/>
+                <w:lang w:eastAsia="en-CA"/>
+              </w:rPr>
+            </w:pPr>
+            <w:r>
+              <w:rPr>
+                <w:rFonts w:ascii="Verdana" w:eastAsia="Times New Roman" w:hAnsi="Verdana" w:cs="Times New Roman"/>
+                <w:color w:val="414141"/>
+                <w:sz w:val="21"/>
+                <w:szCs w:val="21"/>
+                <w:lang w:eastAsia="en-CA"/>
+              </w:rPr>
+              <w:t>Signed integer</w:t>
+            </w:r>
+          </w:p>
+        </w:tc>
+        <w:tc>
+          <w:tcPr>
+            <w:tcW w:w="0" w:type="auto"/>
+            <w:tcBorders>
+              <w:top w:val="single" w:sz="6" w:space="0" w:color="DFDFDF"/>
+              <w:left w:val="single" w:sz="6" w:space="0" w:color="DFDFDF"/>
+              <w:bottom w:val="single" w:sz="6" w:space="0" w:color="DFDFDF"/>
+              <w:right w:val="single" w:sz="6" w:space="0" w:color="DFDFDF"/>
+            </w:tcBorders>
+            <w:shd w:val="clear" w:color="auto" w:fill="FFFFFF"/>
+            <w:hideMark/>
+          </w:tcPr>
+          <w:p>
+            <w:pPr>
+              <w:spacing w:after="0" w:line="240" w:lineRule="auto"/>
+              <w:jc w:val="center"/>
+              <w:rPr>
+                <w:rFonts w:ascii="Verdana" w:eastAsia="Times New Roman" w:hAnsi="Verdana" w:cs="Times New Roman"/>
+                <w:color w:val="414141"/>
+                <w:sz w:val="21"/>
+                <w:szCs w:val="21"/>
+                <w:lang w:eastAsia="en-CA"/>
+              </w:rPr>
+            </w:pPr>
+            <w:r>
+              <w:rPr>
+                <w:rFonts w:ascii="Verdana" w:eastAsia="Times New Roman" w:hAnsi="Verdana" w:cs="Times New Roman"/>
+                <w:color w:val="414141"/>
+                <w:sz w:val="21"/>
+                <w:szCs w:val="21"/>
+                <w:lang w:eastAsia="en-CA"/>
+              </w:rPr>
+              <w:t>64</w:t>
+            </w:r>
+          </w:p>
+        </w:tc>
+        <w:tc>
+          <w:tcPr>
+            <w:tcW w:w="5057" w:type="dxa"/>
+            <w:tcBorders>
+              <w:top w:val="single" w:sz="6" w:space="0" w:color="DFDFDF"/>
+              <w:left w:val="single" w:sz="6" w:space="0" w:color="DFDFDF"/>
+              <w:bottom w:val="single" w:sz="6" w:space="0" w:color="DFDFDF"/>
+              <w:right w:val="single" w:sz="6" w:space="0" w:color="DFDFDF"/>
+            </w:tcBorders>
+            <w:shd w:val="clear" w:color="auto" w:fill="FFFFFF"/>
+            <w:hideMark/>
+          </w:tcPr>
+          <w:p>
+            <w:pPr>
+              <w:spacing w:after="0" w:line="240" w:lineRule="auto"/>
+              <w:jc w:val="center"/>
+              <w:rPr>
+                <w:rFonts w:ascii="Verdana" w:eastAsia="Times New Roman" w:hAnsi="Verdana" w:cs="Times New Roman"/>
+                <w:color w:val="414141"/>
+                <w:sz w:val="21"/>
+                <w:szCs w:val="21"/>
+                <w:lang w:eastAsia="en-CA"/>
+              </w:rPr>
+            </w:pPr>
+            <w:r>
+              <w:rPr>
+                <w:rFonts w:ascii="Verdana" w:eastAsia="Times New Roman" w:hAnsi="Verdana" w:cs="Times New Roman"/>
+                <w:color w:val="414141"/>
+                <w:sz w:val="21"/>
+                <w:szCs w:val="21"/>
+                <w:lang w:eastAsia="en-CA"/>
+              </w:rPr>
+              <w:t>-9,223,372,036,854,775,808 to 9,223,372,036,854,775,807</w:t>
+            </w:r>
+          </w:p>
+        </w:tc>
+      </w:tr>
+      <w:tr>
+        <w:tc>
+          <w:tcPr>
+            <w:tcW w:w="0" w:type="auto"/>
+            <w:tcBorders>
+              <w:top w:val="single" w:sz="6" w:space="0" w:color="DFDFDF"/>
+              <w:left w:val="single" w:sz="6" w:space="0" w:color="DFDFDF"/>
+              <w:bottom w:val="single" w:sz="6" w:space="0" w:color="DFDFDF"/>
+              <w:right w:val="single" w:sz="6" w:space="0" w:color="DFDFDF"/>
+            </w:tcBorders>
+            <w:shd w:val="clear" w:color="auto" w:fill="E7E6E6" w:themeFill="background2"/>
+            <w:hideMark/>
+          </w:tcPr>
+          <w:p>
+            <w:pPr>
+              <w:spacing w:after="0" w:line="240" w:lineRule="auto"/>
+              <w:jc w:val="center"/>
+              <w:rPr>
+                <w:rFonts w:ascii="Verdana" w:eastAsia="Times New Roman" w:hAnsi="Verdana" w:cs="Times New Roman"/>
+                <w:color w:val="414141"/>
+                <w:sz w:val="21"/>
+                <w:szCs w:val="21"/>
+                <w:lang w:eastAsia="en-CA"/>
+              </w:rPr>
+            </w:pPr>
+            <w:proofErr w:type="spellStart"/>
+            <w:r>
+              <w:rPr>
+                <w:rFonts w:ascii="Verdana" w:eastAsia="Times New Roman" w:hAnsi="Verdana" w:cs="Times New Roman"/>
+                <w:color w:val="414141"/>
+                <w:sz w:val="21"/>
+                <w:szCs w:val="21"/>
+                <w:lang w:eastAsia="en-CA"/>
+              </w:rPr>
+              <w:t>ulong</w:t>
+            </w:r>
+            <w:proofErr w:type="spellEnd"/>
+          </w:p>
+        </w:tc>
+        <w:tc>
+          <w:tcPr>
+            <w:tcW w:w="0" w:type="auto"/>
+            <w:tcBorders>
+              <w:top w:val="single" w:sz="6" w:space="0" w:color="DFDFDF"/>
+              <w:left w:val="single" w:sz="6" w:space="0" w:color="DFDFDF"/>
+              <w:bottom w:val="single" w:sz="6" w:space="0" w:color="DFDFDF"/>
+              <w:right w:val="single" w:sz="6" w:space="0" w:color="DFDFDF"/>
+            </w:tcBorders>
+            <w:shd w:val="clear" w:color="auto" w:fill="E7E6E6" w:themeFill="background2"/>
+            <w:hideMark/>
+          </w:tcPr>
+          <w:p>
+            <w:pPr>
+              <w:spacing w:after="0" w:line="240" w:lineRule="auto"/>
+              <w:jc w:val="center"/>
+              <w:rPr>
+                <w:rFonts w:ascii="Verdana" w:eastAsia="Times New Roman" w:hAnsi="Verdana" w:cs="Times New Roman"/>
+                <w:color w:val="414141"/>
+                <w:sz w:val="21"/>
+                <w:szCs w:val="21"/>
+                <w:lang w:eastAsia="en-CA"/>
+              </w:rPr>
+            </w:pPr>
+            <w:r>
+              <w:rPr>
+                <w:rFonts w:ascii="Verdana" w:eastAsia="Times New Roman" w:hAnsi="Verdana" w:cs="Times New Roman"/>
+                <w:color w:val="414141"/>
+                <w:sz w:val="21"/>
+                <w:szCs w:val="21"/>
+                <w:lang w:eastAsia="en-CA"/>
+              </w:rPr>
+              <w:t>UInt64</w:t>
+            </w:r>
+          </w:p>
+        </w:tc>
+        <w:tc>
+          <w:tcPr>
+            <w:tcW w:w="0" w:type="auto"/>
+            <w:tcBorders>
+              <w:top w:val="single" w:sz="6" w:space="0" w:color="DFDFDF"/>
+              <w:left w:val="single" w:sz="6" w:space="0" w:color="DFDFDF"/>
+              <w:bottom w:val="single" w:sz="6" w:space="0" w:color="DFDFDF"/>
+              <w:right w:val="single" w:sz="6" w:space="0" w:color="DFDFDF"/>
+            </w:tcBorders>
+            <w:shd w:val="clear" w:color="auto" w:fill="E7E6E6" w:themeFill="background2"/>
+            <w:hideMark/>
+          </w:tcPr>
+          <w:p>
+            <w:pPr>
+              <w:spacing w:after="0" w:line="240" w:lineRule="auto"/>
+              <w:jc w:val="center"/>
+              <w:rPr>
+                <w:rFonts w:ascii="Verdana" w:eastAsia="Times New Roman" w:hAnsi="Verdana" w:cs="Times New Roman"/>
+                <w:color w:val="414141"/>
+                <w:sz w:val="21"/>
+                <w:szCs w:val="21"/>
+                <w:lang w:eastAsia="en-CA"/>
+              </w:rPr>
+            </w:pPr>
+            <w:r>
+              <w:rPr>
+                <w:rFonts w:ascii="Verdana" w:eastAsia="Times New Roman" w:hAnsi="Verdana" w:cs="Times New Roman"/>
+                <w:color w:val="414141"/>
+                <w:sz w:val="21"/>
+                <w:szCs w:val="21"/>
+                <w:lang w:eastAsia="en-CA"/>
+              </w:rPr>
+              <w:t>Unsigned integer</w:t>
+            </w:r>
+          </w:p>
+        </w:tc>
+        <w:tc>
+          <w:tcPr>
+            <w:tcW w:w="0" w:type="auto"/>
+            <w:tcBorders>
+              <w:top w:val="single" w:sz="6" w:space="0" w:color="DFDFDF"/>
+              <w:left w:val="single" w:sz="6" w:space="0" w:color="DFDFDF"/>
+              <w:bottom w:val="single" w:sz="6" w:space="0" w:color="DFDFDF"/>
+              <w:right w:val="single" w:sz="6" w:space="0" w:color="DFDFDF"/>
+            </w:tcBorders>
+            <w:shd w:val="clear" w:color="auto" w:fill="E7E6E6" w:themeFill="background2"/>
+            <w:hideMark/>
+          </w:tcPr>
+          <w:p>
+            <w:pPr>
+              <w:spacing w:after="0" w:line="240" w:lineRule="auto"/>
+              <w:jc w:val="center"/>
+              <w:rPr>
+                <w:rFonts w:ascii="Verdana" w:eastAsia="Times New Roman" w:hAnsi="Verdana" w:cs="Times New Roman"/>
+                <w:color w:val="414141"/>
+                <w:sz w:val="21"/>
+                <w:szCs w:val="21"/>
+                <w:lang w:eastAsia="en-CA"/>
+              </w:rPr>
+            </w:pPr>
+            <w:r>
+              <w:rPr>
+                <w:rFonts w:ascii="Verdana" w:eastAsia="Times New Roman" w:hAnsi="Verdana" w:cs="Times New Roman"/>
+                <w:color w:val="414141"/>
+                <w:sz w:val="21"/>
+                <w:szCs w:val="21"/>
+                <w:lang w:eastAsia="en-CA"/>
+              </w:rPr>
+              <w:t>64</w:t>
+            </w:r>
+          </w:p>
+        </w:tc>
+        <w:tc>
+          <w:tcPr>
+            <w:tcW w:w="5057" w:type="dxa"/>
+            <w:tcBorders>
+              <w:top w:val="single" w:sz="6" w:space="0" w:color="DFDFDF"/>
+              <w:left w:val="single" w:sz="6" w:space="0" w:color="DFDFDF"/>
+              <w:bottom w:val="single" w:sz="6" w:space="0" w:color="DFDFDF"/>
+              <w:right w:val="single" w:sz="6" w:space="0" w:color="DFDFDF"/>
+            </w:tcBorders>
+            <w:shd w:val="clear" w:color="auto" w:fill="E7E6E6" w:themeFill="background2"/>
+            <w:hideMark/>
+          </w:tcPr>
+          <w:p>
+            <w:pPr>
+              <w:spacing w:after="0" w:line="240" w:lineRule="auto"/>
+              <w:jc w:val="center"/>
+              <w:rPr>
+                <w:rFonts w:ascii="Verdana" w:eastAsia="Times New Roman" w:hAnsi="Verdana" w:cs="Times New Roman"/>
+                <w:color w:val="414141"/>
+                <w:sz w:val="21"/>
+                <w:szCs w:val="21"/>
+                <w:lang w:eastAsia="en-CA"/>
+              </w:rPr>
+            </w:pPr>
+            <w:r>
+              <w:rPr>
+                <w:rFonts w:ascii="Verdana" w:eastAsia="Times New Roman" w:hAnsi="Verdana" w:cs="Times New Roman"/>
+                <w:color w:val="414141"/>
+                <w:sz w:val="21"/>
+                <w:szCs w:val="21"/>
+                <w:lang w:eastAsia="en-CA"/>
+              </w:rPr>
+              <w:t>0 to 18,446,744,073,709,551,615</w:t>
+            </w:r>
+          </w:p>
+        </w:tc>
+      </w:tr>
+      <w:tr>
+        <w:tc>
+          <w:tcPr>
+            <w:tcW w:w="0" w:type="auto"/>
+            <w:tcBorders>
+              <w:top w:val="single" w:sz="6" w:space="0" w:color="DFDFDF"/>
+              <w:left w:val="single" w:sz="6" w:space="0" w:color="DFDFDF"/>
+              <w:bottom w:val="single" w:sz="6" w:space="0" w:color="DFDFDF"/>
+              <w:right w:val="single" w:sz="6" w:space="0" w:color="DFDFDF"/>
+            </w:tcBorders>
+            <w:shd w:val="clear" w:color="auto" w:fill="FFFFFF"/>
+            <w:hideMark/>
+          </w:tcPr>
+          <w:p>
+            <w:pPr>
+              <w:spacing w:after="0" w:line="240" w:lineRule="auto"/>
+              <w:jc w:val="center"/>
+              <w:rPr>
+                <w:rFonts w:ascii="Verdana" w:eastAsia="Times New Roman" w:hAnsi="Verdana" w:cs="Times New Roman"/>
+                <w:color w:val="414141"/>
+                <w:sz w:val="21"/>
+                <w:szCs w:val="21"/>
+                <w:lang w:eastAsia="en-CA"/>
+              </w:rPr>
+            </w:pPr>
+            <w:r>
+              <w:rPr>
+                <w:rFonts w:ascii="Verdana" w:eastAsia="Times New Roman" w:hAnsi="Verdana" w:cs="Times New Roman"/>
+                <w:color w:val="414141"/>
+                <w:sz w:val="21"/>
+                <w:szCs w:val="21"/>
+                <w:lang w:eastAsia="en-CA"/>
+              </w:rPr>
+              <w:t>float</w:t>
+            </w:r>
+          </w:p>
+        </w:tc>
+        <w:tc>
+          <w:tcPr>
+            <w:tcW w:w="0" w:type="auto"/>
+            <w:tcBorders>
+              <w:top w:val="single" w:sz="6" w:space="0" w:color="DFDFDF"/>
+              <w:left w:val="single" w:sz="6" w:space="0" w:color="DFDFDF"/>
+              <w:bottom w:val="single" w:sz="6" w:space="0" w:color="DFDFDF"/>
+              <w:right w:val="single" w:sz="6" w:space="0" w:color="DFDFDF"/>
+            </w:tcBorders>
+            <w:shd w:val="clear" w:color="auto" w:fill="FFFFFF"/>
+            <w:hideMark/>
+          </w:tcPr>
+          <w:p>
+            <w:pPr>
+              <w:spacing w:after="0" w:line="240" w:lineRule="auto"/>
+              <w:jc w:val="center"/>
+              <w:rPr>
+                <w:rFonts w:ascii="Verdana" w:eastAsia="Times New Roman" w:hAnsi="Verdana" w:cs="Times New Roman"/>
+                <w:color w:val="414141"/>
+                <w:sz w:val="21"/>
+                <w:szCs w:val="21"/>
+                <w:lang w:eastAsia="en-CA"/>
+              </w:rPr>
+            </w:pPr>
+            <w:r>
+              <w:rPr>
+                <w:rFonts w:ascii="Verdana" w:eastAsia="Times New Roman" w:hAnsi="Verdana" w:cs="Times New Roman"/>
+                <w:color w:val="414141"/>
+                <w:sz w:val="21"/>
+                <w:szCs w:val="21"/>
+                <w:lang w:eastAsia="en-CA"/>
+              </w:rPr>
+              <w:t>Single</w:t>
+            </w:r>
+          </w:p>
+        </w:tc>
+        <w:tc>
+          <w:tcPr>
+            <w:tcW w:w="0" w:type="auto"/>
+            <w:tcBorders>
+              <w:top w:val="single" w:sz="6" w:space="0" w:color="DFDFDF"/>
+              <w:left w:val="single" w:sz="6" w:space="0" w:color="DFDFDF"/>
+              <w:bottom w:val="single" w:sz="6" w:space="0" w:color="DFDFDF"/>
+              <w:right w:val="single" w:sz="6" w:space="0" w:color="DFDFDF"/>
+            </w:tcBorders>
+            <w:shd w:val="clear" w:color="auto" w:fill="FFFFFF"/>
+            <w:hideMark/>
+          </w:tcPr>
+          <w:p>
+            <w:pPr>
+              <w:spacing w:after="0" w:line="240" w:lineRule="auto"/>
+              <w:jc w:val="center"/>
+              <w:rPr>
+                <w:rFonts w:ascii="Verdana" w:eastAsia="Times New Roman" w:hAnsi="Verdana" w:cs="Times New Roman"/>
+                <w:color w:val="414141"/>
+                <w:sz w:val="21"/>
+                <w:szCs w:val="21"/>
+                <w:lang w:eastAsia="en-CA"/>
+              </w:rPr>
+            </w:pPr>
+            <w:r>
+              <w:rPr>
+                <w:rFonts w:ascii="Verdana" w:eastAsia="Times New Roman" w:hAnsi="Verdana" w:cs="Times New Roman"/>
+                <w:color w:val="414141"/>
+                <w:sz w:val="21"/>
+                <w:szCs w:val="21"/>
+                <w:lang w:eastAsia="en-CA"/>
+              </w:rPr>
+              <w:t>Single-precision floating point type</w:t>
+            </w:r>
+          </w:p>
+        </w:tc>
+        <w:tc>
+          <w:tcPr>
+            <w:tcW w:w="0" w:type="auto"/>
+            <w:tcBorders>
+              <w:top w:val="single" w:sz="6" w:space="0" w:color="DFDFDF"/>
+              <w:left w:val="single" w:sz="6" w:space="0" w:color="DFDFDF"/>
+              <w:bottom w:val="single" w:sz="6" w:space="0" w:color="DFDFDF"/>
+              <w:right w:val="single" w:sz="6" w:space="0" w:color="DFDFDF"/>
+            </w:tcBorders>
+            <w:shd w:val="clear" w:color="auto" w:fill="FFFFFF"/>
+            <w:hideMark/>
+          </w:tcPr>
+          <w:p>
+            <w:pPr>
+              <w:spacing w:after="0" w:line="240" w:lineRule="auto"/>
+              <w:jc w:val="center"/>
+              <w:rPr>
+                <w:rFonts w:ascii="Verdana" w:eastAsia="Times New Roman" w:hAnsi="Verdana" w:cs="Times New Roman"/>
+                <w:color w:val="414141"/>
+                <w:sz w:val="21"/>
+                <w:szCs w:val="21"/>
+                <w:lang w:eastAsia="en-CA"/>
+              </w:rPr>
+            </w:pPr>
+            <w:r>
+              <w:rPr>
+                <w:rFonts w:ascii="Verdana" w:eastAsia="Times New Roman" w:hAnsi="Verdana" w:cs="Times New Roman"/>
+                <w:color w:val="414141"/>
+                <w:sz w:val="21"/>
+                <w:szCs w:val="21"/>
+                <w:lang w:eastAsia="en-CA"/>
+              </w:rPr>
+              <w:t>32</w:t>
+            </w:r>
+          </w:p>
+        </w:tc>
+        <w:tc>
+          <w:tcPr>
+            <w:tcW w:w="5057" w:type="dxa"/>
+            <w:tcBorders>
+              <w:top w:val="single" w:sz="6" w:space="0" w:color="DFDFDF"/>
+              <w:left w:val="single" w:sz="6" w:space="0" w:color="DFDFDF"/>
+              <w:bottom w:val="single" w:sz="6" w:space="0" w:color="DFDFDF"/>
+              <w:right w:val="single" w:sz="6" w:space="0" w:color="DFDFDF"/>
+            </w:tcBorders>
+            <w:shd w:val="clear" w:color="auto" w:fill="FFFFFF"/>
+            <w:hideMark/>
+          </w:tcPr>
+          <w:p>
+            <w:pPr>
+              <w:spacing w:after="0" w:line="240" w:lineRule="auto"/>
+              <w:jc w:val="center"/>
+              <w:rPr>
+                <w:rFonts w:ascii="Verdana" w:eastAsia="Times New Roman" w:hAnsi="Verdana" w:cs="Times New Roman"/>
+                <w:color w:val="414141"/>
+                <w:sz w:val="21"/>
+                <w:szCs w:val="21"/>
+                <w:lang w:eastAsia="en-CA"/>
+              </w:rPr>
+            </w:pPr>
+            <w:r>
+              <w:rPr>
+                <w:rFonts w:ascii="Verdana" w:eastAsia="Times New Roman" w:hAnsi="Verdana" w:cs="Times New Roman"/>
+                <w:color w:val="414141"/>
+                <w:sz w:val="21"/>
+                <w:szCs w:val="21"/>
+                <w:lang w:eastAsia="en-CA"/>
+              </w:rPr>
+              <w:t>-3.402823e38 to 3.402823e38</w:t>
+            </w:r>
+          </w:p>
+        </w:tc>
+      </w:tr>
+      <w:tr>
+        <w:tc>
+          <w:tcPr>
+            <w:tcW w:w="0" w:type="auto"/>
+            <w:tcBorders>
+              <w:top w:val="single" w:sz="6" w:space="0" w:color="DFDFDF"/>
+              <w:left w:val="single" w:sz="6" w:space="0" w:color="DFDFDF"/>
+              <w:bottom w:val="single" w:sz="6" w:space="0" w:color="DFDFDF"/>
+              <w:right w:val="single" w:sz="6" w:space="0" w:color="DFDFDF"/>
+            </w:tcBorders>
+            <w:shd w:val="clear" w:color="auto" w:fill="E7E6E6" w:themeFill="background2"/>
+            <w:hideMark/>
+          </w:tcPr>
+          <w:p>
+            <w:pPr>
+              <w:spacing w:after="0" w:line="240" w:lineRule="auto"/>
+              <w:jc w:val="center"/>
+              <w:rPr>
+                <w:rFonts w:ascii="Verdana" w:eastAsia="Times New Roman" w:hAnsi="Verdana" w:cs="Times New Roman"/>
+                <w:color w:val="414141"/>
+                <w:sz w:val="21"/>
+                <w:szCs w:val="21"/>
+                <w:lang w:eastAsia="en-CA"/>
+              </w:rPr>
+            </w:pPr>
+            <w:r>
+              <w:rPr>
+                <w:rFonts w:ascii="Verdana" w:eastAsia="Times New Roman" w:hAnsi="Verdana" w:cs="Times New Roman"/>
+                <w:color w:val="414141"/>
+                <w:sz w:val="21"/>
+                <w:szCs w:val="21"/>
+                <w:lang w:eastAsia="en-CA"/>
+              </w:rPr>
+              <w:t>double</w:t>
+            </w:r>
+          </w:p>
+        </w:tc>
+        <w:tc>
+          <w:tcPr>
+            <w:tcW w:w="0" w:type="auto"/>
+            <w:tcBorders>
+              <w:top w:val="single" w:sz="6" w:space="0" w:color="DFDFDF"/>
+              <w:left w:val="single" w:sz="6" w:space="0" w:color="DFDFDF"/>
+              <w:bottom w:val="single" w:sz="6" w:space="0" w:color="DFDFDF"/>
+              <w:right w:val="single" w:sz="6" w:space="0" w:color="DFDFDF"/>
+            </w:tcBorders>
+            <w:shd w:val="clear" w:color="auto" w:fill="E7E6E6" w:themeFill="background2"/>
+            <w:hideMark/>
+          </w:tcPr>
+          <w:p>
+            <w:pPr>
+              <w:spacing w:after="0" w:line="240" w:lineRule="auto"/>
+              <w:jc w:val="center"/>
+              <w:rPr>
+                <w:rFonts w:ascii="Verdana" w:eastAsia="Times New Roman" w:hAnsi="Verdana" w:cs="Times New Roman"/>
+                <w:color w:val="414141"/>
+                <w:sz w:val="21"/>
+                <w:szCs w:val="21"/>
+                <w:lang w:eastAsia="en-CA"/>
+              </w:rPr>
+            </w:pPr>
+            <w:r>
+              <w:rPr>
+                <w:rFonts w:ascii="Verdana" w:eastAsia="Times New Roman" w:hAnsi="Verdana" w:cs="Times New Roman"/>
+                <w:color w:val="414141"/>
+                <w:sz w:val="21"/>
+                <w:szCs w:val="21"/>
+                <w:lang w:eastAsia="en-CA"/>
+              </w:rPr>
+              <w:t>Double</w:t>
+            </w:r>
+          </w:p>
+        </w:tc>
+        <w:tc>
+          <w:tcPr>
+            <w:tcW w:w="0" w:type="auto"/>
+            <w:tcBorders>
+              <w:top w:val="single" w:sz="6" w:space="0" w:color="DFDFDF"/>
+              <w:left w:val="single" w:sz="6" w:space="0" w:color="DFDFDF"/>
+              <w:bottom w:val="single" w:sz="6" w:space="0" w:color="DFDFDF"/>
+              <w:right w:val="single" w:sz="6" w:space="0" w:color="DFDFDF"/>
+            </w:tcBorders>
+            <w:shd w:val="clear" w:color="auto" w:fill="E7E6E6" w:themeFill="background2"/>
+            <w:hideMark/>
+          </w:tcPr>
+          <w:p>
+            <w:pPr>
+              <w:spacing w:after="0" w:line="240" w:lineRule="auto"/>
+              <w:jc w:val="center"/>
+              <w:rPr>
+                <w:rFonts w:ascii="Verdana" w:eastAsia="Times New Roman" w:hAnsi="Verdana" w:cs="Times New Roman"/>
+                <w:color w:val="414141"/>
+                <w:sz w:val="21"/>
+                <w:szCs w:val="21"/>
+                <w:lang w:eastAsia="en-CA"/>
+              </w:rPr>
+            </w:pPr>
+            <w:r>
+              <w:rPr>
+                <w:rFonts w:ascii="Verdana" w:eastAsia="Times New Roman" w:hAnsi="Verdana" w:cs="Times New Roman"/>
+                <w:color w:val="414141"/>
+                <w:sz w:val="21"/>
+                <w:szCs w:val="21"/>
+                <w:lang w:eastAsia="en-CA"/>
+              </w:rPr>
+              <w:t>Double-precision floating point type</w:t>
+            </w:r>
+          </w:p>
+        </w:tc>
+        <w:tc>
+          <w:tcPr>
+            <w:tcW w:w="0" w:type="auto"/>
+            <w:tcBorders>
+              <w:top w:val="single" w:sz="6" w:space="0" w:color="DFDFDF"/>
+              <w:left w:val="single" w:sz="6" w:space="0" w:color="DFDFDF"/>
+              <w:bottom w:val="single" w:sz="6" w:space="0" w:color="DFDFDF"/>
+              <w:right w:val="single" w:sz="6" w:space="0" w:color="DFDFDF"/>
+            </w:tcBorders>
+            <w:shd w:val="clear" w:color="auto" w:fill="E7E6E6" w:themeFill="background2"/>
+            <w:hideMark/>
+          </w:tcPr>
+          <w:p>
+            <w:pPr>
+              <w:spacing w:after="0" w:line="240" w:lineRule="auto"/>
+              <w:jc w:val="center"/>
+              <w:rPr>
+                <w:rFonts w:ascii="Verdana" w:eastAsia="Times New Roman" w:hAnsi="Verdana" w:cs="Times New Roman"/>
+                <w:color w:val="414141"/>
+                <w:sz w:val="21"/>
+                <w:szCs w:val="21"/>
+                <w:lang w:eastAsia="en-CA"/>
+              </w:rPr>
+            </w:pPr>
+            <w:r>
+              <w:rPr>
+                <w:rFonts w:ascii="Verdana" w:eastAsia="Times New Roman" w:hAnsi="Verdana" w:cs="Times New Roman"/>
+                <w:color w:val="414141"/>
+                <w:sz w:val="21"/>
+                <w:szCs w:val="21"/>
+                <w:lang w:eastAsia="en-CA"/>
+              </w:rPr>
+              <w:t>64</w:t>
+            </w:r>
+          </w:p>
+        </w:tc>
+        <w:tc>
+          <w:tcPr>
+            <w:tcW w:w="5057" w:type="dxa"/>
+            <w:tcBorders>
+              <w:top w:val="single" w:sz="6" w:space="0" w:color="DFDFDF"/>
+              <w:left w:val="single" w:sz="6" w:space="0" w:color="DFDFDF"/>
+              <w:bottom w:val="single" w:sz="6" w:space="0" w:color="DFDFDF"/>
+              <w:right w:val="single" w:sz="6" w:space="0" w:color="DFDFDF"/>
+            </w:tcBorders>
+            <w:shd w:val="clear" w:color="auto" w:fill="E7E6E6" w:themeFill="background2"/>
+            <w:hideMark/>
+          </w:tcPr>
+          <w:p>
+            <w:pPr>
+              <w:spacing w:after="0" w:line="240" w:lineRule="auto"/>
+              <w:jc w:val="center"/>
+              <w:rPr>
+                <w:rFonts w:ascii="Verdana" w:eastAsia="Times New Roman" w:hAnsi="Verdana" w:cs="Times New Roman"/>
+                <w:color w:val="414141"/>
+                <w:sz w:val="21"/>
+                <w:szCs w:val="21"/>
+                <w:lang w:eastAsia="en-CA"/>
+              </w:rPr>
+            </w:pPr>
+            <w:r>
+              <w:rPr>
+                <w:rFonts w:ascii="Verdana" w:eastAsia="Times New Roman" w:hAnsi="Verdana" w:cs="Times New Roman"/>
+                <w:color w:val="414141"/>
+                <w:sz w:val="21"/>
+                <w:szCs w:val="21"/>
+                <w:lang w:eastAsia="en-CA"/>
+              </w:rPr>
+              <w:t>-1.79769313486232e308 to 1.79769313486232e308</w:t>
+            </w:r>
+          </w:p>
+        </w:tc>
+      </w:tr>
+      <w:tr>
+        <w:tc>
+          <w:tcPr>
+            <w:tcW w:w="0" w:type="auto"/>
+            <w:tcBorders>
+              <w:top w:val="single" w:sz="6" w:space="0" w:color="DFDFDF"/>
+              <w:left w:val="single" w:sz="6" w:space="0" w:color="DFDFDF"/>
+              <w:bottom w:val="single" w:sz="6" w:space="0" w:color="DFDFDF"/>
+              <w:right w:val="single" w:sz="6" w:space="0" w:color="DFDFDF"/>
+            </w:tcBorders>
+            <w:shd w:val="clear" w:color="auto" w:fill="FFFFFF"/>
+            <w:vAlign w:val="center"/>
+            <w:hideMark/>
+          </w:tcPr>
+          <w:p>
+            <w:pPr>
+              <w:spacing w:after="0" w:line="240" w:lineRule="auto"/>
+              <w:jc w:val="center"/>
+              <w:rPr>
+                <w:rFonts w:ascii="Verdana" w:eastAsia="Times New Roman" w:hAnsi="Verdana" w:cs="Times New Roman"/>
+                <w:color w:val="414141"/>
+                <w:sz w:val="21"/>
+                <w:szCs w:val="21"/>
+                <w:lang w:eastAsia="en-CA"/>
+              </w:rPr>
+            </w:pPr>
+            <w:r>
+              <w:rPr>
+                <w:rFonts w:ascii="Verdana" w:eastAsia="Times New Roman" w:hAnsi="Verdana" w:cs="Times New Roman"/>
+                <w:color w:val="414141"/>
+                <w:sz w:val="21"/>
+                <w:szCs w:val="21"/>
+                <w:lang w:eastAsia="en-CA"/>
+              </w:rPr>
+              <w:t>decimal</w:t>
+            </w:r>
+          </w:p>
+        </w:tc>
+        <w:tc>
+          <w:tcPr>
+            <w:tcW w:w="0" w:type="auto"/>
+            <w:tcBorders>
+              <w:top w:val="single" w:sz="6" w:space="0" w:color="DFDFDF"/>
+              <w:left w:val="single" w:sz="6" w:space="0" w:color="DFDFDF"/>
+              <w:bottom w:val="single" w:sz="6" w:space="0" w:color="DFDFDF"/>
+              <w:right w:val="single" w:sz="6" w:space="0" w:color="DFDFDF"/>
+            </w:tcBorders>
+            <w:shd w:val="clear" w:color="auto" w:fill="FFFFFF"/>
+            <w:vAlign w:val="center"/>
+            <w:hideMark/>
+          </w:tcPr>
+          <w:p>
+            <w:pPr>
+              <w:spacing w:after="0" w:line="240" w:lineRule="auto"/>
+              <w:jc w:val="center"/>
+              <w:rPr>
+                <w:rFonts w:ascii="Verdana" w:eastAsia="Times New Roman" w:hAnsi="Verdana" w:cs="Times New Roman"/>
+                <w:color w:val="414141"/>
+                <w:sz w:val="21"/>
+                <w:szCs w:val="21"/>
+                <w:lang w:eastAsia="en-CA"/>
+              </w:rPr>
+            </w:pPr>
+            <w:r>
+              <w:rPr>
+                <w:rFonts w:ascii="Verdana" w:eastAsia="Times New Roman" w:hAnsi="Verdana" w:cs="Times New Roman"/>
+                <w:color w:val="414141"/>
+                <w:sz w:val="21"/>
+                <w:szCs w:val="21"/>
+                <w:lang w:eastAsia="en-CA"/>
+              </w:rPr>
+              <w:t>Decimal</w:t>
+            </w:r>
+          </w:p>
+        </w:tc>
+        <w:tc>
+          <w:tcPr>
+            <w:tcW w:w="0" w:type="auto"/>
+            <w:tcBorders>
+              <w:top w:val="single" w:sz="6" w:space="0" w:color="DFDFDF"/>
+              <w:left w:val="single" w:sz="6" w:space="0" w:color="DFDFDF"/>
+              <w:bottom w:val="single" w:sz="6" w:space="0" w:color="DFDFDF"/>
+              <w:right w:val="single" w:sz="6" w:space="0" w:color="DFDFDF"/>
+            </w:tcBorders>
+            <w:shd w:val="clear" w:color="auto" w:fill="FFFFFF"/>
+            <w:vAlign w:val="center"/>
+            <w:hideMark/>
+          </w:tcPr>
+          <w:p>
+            <w:pPr>
+              <w:spacing w:after="0" w:line="240" w:lineRule="auto"/>
+              <w:jc w:val="center"/>
+              <w:rPr>
+                <w:rFonts w:ascii="Verdana" w:eastAsia="Times New Roman" w:hAnsi="Verdana" w:cs="Times New Roman"/>
+                <w:color w:val="414141"/>
+                <w:sz w:val="21"/>
+                <w:szCs w:val="21"/>
+                <w:lang w:eastAsia="en-CA"/>
+              </w:rPr>
+            </w:pPr>
+            <w:r>
+              <w:rPr>
+                <w:rFonts w:ascii="Verdana" w:eastAsia="Times New Roman" w:hAnsi="Verdana" w:cs="Times New Roman"/>
+                <w:color w:val="414141"/>
+                <w:sz w:val="21"/>
+                <w:szCs w:val="21"/>
+                <w:lang w:eastAsia="en-CA"/>
+              </w:rPr>
+              <w:t>Precise fraction</w:t>
+            </w:r>
+            <w:bookmarkStart w:id="0" w:name="_GoBack"/>
+            <w:bookmarkEnd w:id="0"/>
+            <w:r>
+              <w:rPr>
+                <w:rFonts w:ascii="Verdana" w:eastAsia="Times New Roman" w:hAnsi="Verdana" w:cs="Times New Roman"/>
+                <w:color w:val="414141"/>
+                <w:sz w:val="21"/>
+                <w:szCs w:val="21"/>
+                <w:lang w:eastAsia="en-CA"/>
+              </w:rPr>
+              <w:t>al or integral type that can represent decimal numbers with 29 significant digits</w:t>
+            </w:r>
+          </w:p>
+        </w:tc>
+        <w:tc>
+          <w:tcPr>
+            <w:tcW w:w="0" w:type="auto"/>
+            <w:tcBorders>
+              <w:top w:val="single" w:sz="6" w:space="0" w:color="DFDFDF"/>
+              <w:left w:val="single" w:sz="6" w:space="0" w:color="DFDFDF"/>
+              <w:bottom w:val="single" w:sz="6" w:space="0" w:color="DFDFDF"/>
+              <w:right w:val="single" w:sz="6" w:space="0" w:color="DFDFDF"/>
+            </w:tcBorders>
+            <w:shd w:val="clear" w:color="auto" w:fill="FFFFFF"/>
+            <w:vAlign w:val="center"/>
+            <w:hideMark/>
+          </w:tcPr>
+          <w:p>
+            <w:pPr>
+              <w:spacing w:after="0" w:line="240" w:lineRule="auto"/>
+              <w:jc w:val="center"/>
+              <w:rPr>
+                <w:rFonts w:ascii="Verdana" w:eastAsia="Times New Roman" w:hAnsi="Verdana" w:cs="Times New Roman"/>
+                <w:color w:val="414141"/>
+                <w:sz w:val="21"/>
+                <w:szCs w:val="21"/>
+                <w:lang w:eastAsia="en-CA"/>
+              </w:rPr>
+            </w:pPr>
+            <w:r>
+              <w:rPr>
+                <w:rFonts w:ascii="Verdana" w:eastAsia="Times New Roman" w:hAnsi="Verdana" w:cs="Times New Roman"/>
+                <w:color w:val="414141"/>
+                <w:sz w:val="21"/>
+                <w:szCs w:val="21"/>
+                <w:lang w:eastAsia="en-CA"/>
+              </w:rPr>
+              <w:t>128</w:t>
+            </w:r>
+          </w:p>
+        </w:tc>
+        <w:tc>
+          <w:tcPr>
+            <w:tcW w:w="5057" w:type="dxa"/>
+            <w:tcBorders>
+              <w:top w:val="single" w:sz="6" w:space="0" w:color="DFDFDF"/>
+              <w:left w:val="single" w:sz="6" w:space="0" w:color="DFDFDF"/>
+              <w:bottom w:val="single" w:sz="6" w:space="0" w:color="DFDFDF"/>
+              <w:right w:val="single" w:sz="6" w:space="0" w:color="DFDFDF"/>
+            </w:tcBorders>
+            <w:shd w:val="clear" w:color="auto" w:fill="FFFFFF"/>
+            <w:vAlign w:val="center"/>
+            <w:hideMark/>
+          </w:tcPr>
+          <w:p>
+            <w:pPr>
+              <w:spacing w:after="0" w:line="240" w:lineRule="auto"/>
+              <w:jc w:val="center"/>
+              <w:rPr>
+                <w:rFonts w:ascii="Verdana" w:eastAsia="Times New Roman" w:hAnsi="Verdana" w:cs="Times New Roman"/>
+                <w:color w:val="414141"/>
+                <w:sz w:val="21"/>
+                <w:szCs w:val="21"/>
+                <w:lang w:eastAsia="en-CA"/>
+              </w:rPr>
+            </w:pPr>
+            <w:r>
+              <w:rPr>
+                <w:rFonts w:ascii="Verdana" w:eastAsia="Times New Roman" w:hAnsi="Verdana" w:cs="Times New Roman"/>
+                <w:color w:val="414141"/>
+                <w:sz w:val="21"/>
+                <w:szCs w:val="21"/>
+                <w:lang w:eastAsia="en-CA"/>
+              </w:rPr>
+              <w:t>(+ or -)1.0 x 10e-28 to 7.9 x 10e28</w:t>
+            </w:r>
+          </w:p>
+        </w:tc>
+      </w:tr>
+      <w:tr>
+        <w:tc>
+          <w:tcPr>
+            <w:tcW w:w="0" w:type="auto"/>
+            <w:tcBorders>
+              <w:top w:val="single" w:sz="6" w:space="0" w:color="DFDFDF"/>
+              <w:left w:val="single" w:sz="6" w:space="0" w:color="DFDFDF"/>
+              <w:bottom w:val="single" w:sz="6" w:space="0" w:color="DFDFDF"/>
+              <w:right w:val="single" w:sz="6" w:space="0" w:color="DFDFDF"/>
+            </w:tcBorders>
+            <w:shd w:val="clear" w:color="auto" w:fill="E7E6E6" w:themeFill="background2"/>
+            <w:hideMark/>
+          </w:tcPr>
+          <w:p>
+            <w:pPr>
+              <w:spacing w:after="0" w:line="240" w:lineRule="auto"/>
+              <w:jc w:val="center"/>
+              <w:rPr>
+                <w:rFonts w:ascii="Verdana" w:eastAsia="Times New Roman" w:hAnsi="Verdana" w:cs="Times New Roman"/>
+                <w:color w:val="414141"/>
+                <w:sz w:val="21"/>
+                <w:szCs w:val="21"/>
+                <w:lang w:eastAsia="en-CA"/>
+              </w:rPr>
+            </w:pPr>
+            <w:r>
+              <w:rPr>
+                <w:rFonts w:ascii="Verdana" w:eastAsia="Times New Roman" w:hAnsi="Verdana" w:cs="Times New Roman"/>
+                <w:color w:val="414141"/>
+                <w:sz w:val="21"/>
+                <w:szCs w:val="21"/>
+                <w:lang w:eastAsia="en-CA"/>
+              </w:rPr>
+              <w:t>char</w:t>
+            </w:r>
+          </w:p>
+        </w:tc>
+        <w:tc>
+          <w:tcPr>
+            <w:tcW w:w="0" w:type="auto"/>
+            <w:tcBorders>
+              <w:top w:val="single" w:sz="6" w:space="0" w:color="DFDFDF"/>
+              <w:left w:val="single" w:sz="6" w:space="0" w:color="DFDFDF"/>
+              <w:bottom w:val="single" w:sz="6" w:space="0" w:color="DFDFDF"/>
+              <w:right w:val="single" w:sz="6" w:space="0" w:color="DFDFDF"/>
+            </w:tcBorders>
+            <w:shd w:val="clear" w:color="auto" w:fill="E7E6E6" w:themeFill="background2"/>
+            <w:hideMark/>
+          </w:tcPr>
+          <w:p>
+            <w:pPr>
+              <w:spacing w:after="0" w:line="240" w:lineRule="auto"/>
+              <w:jc w:val="center"/>
+              <w:rPr>
+                <w:rFonts w:ascii="Verdana" w:eastAsia="Times New Roman" w:hAnsi="Verdana" w:cs="Times New Roman"/>
+                <w:color w:val="414141"/>
+                <w:sz w:val="21"/>
+                <w:szCs w:val="21"/>
+                <w:lang w:eastAsia="en-CA"/>
+              </w:rPr>
+            </w:pPr>
+            <w:r>
+              <w:rPr>
+                <w:rFonts w:ascii="Verdana" w:eastAsia="Times New Roman" w:hAnsi="Verdana" w:cs="Times New Roman"/>
+                <w:color w:val="414141"/>
+                <w:sz w:val="21"/>
+                <w:szCs w:val="21"/>
+                <w:lang w:eastAsia="en-CA"/>
+              </w:rPr>
+              <w:t>Char</w:t>
+            </w:r>
+          </w:p>
+        </w:tc>
+        <w:tc>
+          <w:tcPr>
+            <w:tcW w:w="0" w:type="auto"/>
+            <w:tcBorders>
+              <w:top w:val="single" w:sz="6" w:space="0" w:color="DFDFDF"/>
+              <w:left w:val="single" w:sz="6" w:space="0" w:color="DFDFDF"/>
+              <w:bottom w:val="single" w:sz="6" w:space="0" w:color="DFDFDF"/>
+              <w:right w:val="single" w:sz="6" w:space="0" w:color="DFDFDF"/>
+            </w:tcBorders>
+            <w:shd w:val="clear" w:color="auto" w:fill="E7E6E6" w:themeFill="background2"/>
+            <w:hideMark/>
+          </w:tcPr>
+          <w:p>
+            <w:pPr>
+              <w:spacing w:after="0" w:line="240" w:lineRule="auto"/>
+              <w:jc w:val="center"/>
+              <w:rPr>
+                <w:rFonts w:ascii="Verdana" w:eastAsia="Times New Roman" w:hAnsi="Verdana" w:cs="Times New Roman"/>
+                <w:color w:val="414141"/>
+                <w:sz w:val="21"/>
+                <w:szCs w:val="21"/>
+                <w:lang w:eastAsia="en-CA"/>
+              </w:rPr>
+            </w:pPr>
+            <w:r>
+              <w:rPr>
+                <w:rFonts w:ascii="Verdana" w:eastAsia="Times New Roman" w:hAnsi="Verdana" w:cs="Times New Roman"/>
+                <w:color w:val="414141"/>
+                <w:sz w:val="21"/>
+                <w:szCs w:val="21"/>
+                <w:lang w:eastAsia="en-CA"/>
+              </w:rPr>
+              <w:t>A single Unicode character</w:t>
+            </w:r>
+          </w:p>
+        </w:tc>
+        <w:tc>
+          <w:tcPr>
+            <w:tcW w:w="0" w:type="auto"/>
+            <w:tcBorders>
+              <w:top w:val="single" w:sz="6" w:space="0" w:color="DFDFDF"/>
+              <w:left w:val="single" w:sz="6" w:space="0" w:color="DFDFDF"/>
+              <w:bottom w:val="single" w:sz="6" w:space="0" w:color="DFDFDF"/>
+              <w:right w:val="single" w:sz="6" w:space="0" w:color="DFDFDF"/>
+            </w:tcBorders>
+            <w:shd w:val="clear" w:color="auto" w:fill="E7E6E6" w:themeFill="background2"/>
+            <w:hideMark/>
+          </w:tcPr>
+          <w:p>
+            <w:pPr>
+              <w:spacing w:after="0" w:line="240" w:lineRule="auto"/>
+              <w:jc w:val="center"/>
+              <w:rPr>
+                <w:rFonts w:ascii="Verdana" w:eastAsia="Times New Roman" w:hAnsi="Verdana" w:cs="Times New Roman"/>
+                <w:color w:val="414141"/>
+                <w:sz w:val="21"/>
+                <w:szCs w:val="21"/>
+                <w:lang w:eastAsia="en-CA"/>
+              </w:rPr>
+            </w:pPr>
+            <w:r>
+              <w:rPr>
+                <w:rFonts w:ascii="Verdana" w:eastAsia="Times New Roman" w:hAnsi="Verdana" w:cs="Times New Roman"/>
+                <w:color w:val="414141"/>
+                <w:sz w:val="21"/>
+                <w:szCs w:val="21"/>
+                <w:lang w:eastAsia="en-CA"/>
+              </w:rPr>
+              <w:t>16</w:t>
+            </w:r>
+          </w:p>
+        </w:tc>
+        <w:tc>
+          <w:tcPr>
+            <w:tcW w:w="5057" w:type="dxa"/>
+            <w:tcBorders>
+              <w:top w:val="single" w:sz="6" w:space="0" w:color="DFDFDF"/>
+              <w:left w:val="single" w:sz="6" w:space="0" w:color="DFDFDF"/>
+              <w:bottom w:val="single" w:sz="6" w:space="0" w:color="DFDFDF"/>
+              <w:right w:val="single" w:sz="6" w:space="0" w:color="DFDFDF"/>
+            </w:tcBorders>
+            <w:shd w:val="clear" w:color="auto" w:fill="E7E6E6" w:themeFill="background2"/>
+            <w:hideMark/>
+          </w:tcPr>
+          <w:p>
+            <w:pPr>
+              <w:spacing w:after="0" w:line="240" w:lineRule="auto"/>
+              <w:jc w:val="center"/>
+              <w:rPr>
+                <w:rFonts w:ascii="Verdana" w:eastAsia="Times New Roman" w:hAnsi="Verdana" w:cs="Times New Roman"/>
+                <w:color w:val="414141"/>
+                <w:sz w:val="21"/>
+                <w:szCs w:val="21"/>
+                <w:lang w:eastAsia="en-CA"/>
+              </w:rPr>
+            </w:pPr>
+            <w:r>
+              <w:rPr>
+                <w:rFonts w:ascii="Verdana" w:eastAsia="Times New Roman" w:hAnsi="Verdana" w:cs="Times New Roman"/>
+                <w:color w:val="414141"/>
+                <w:sz w:val="21"/>
+                <w:szCs w:val="21"/>
+                <w:lang w:eastAsia="en-CA"/>
+              </w:rPr>
+              <w:t>Unicode symbols used in text</w:t>
+            </w:r>
+          </w:p>
+        </w:tc>
+      </w:tr>
+      <w:tr>
+        <w:tc>
+          <w:tcPr>
+            <w:tcW w:w="0" w:type="auto"/>
+            <w:tcBorders>
+              <w:top w:val="single" w:sz="6" w:space="0" w:color="DFDFDF"/>
+              <w:left w:val="single" w:sz="6" w:space="0" w:color="DFDFDF"/>
+              <w:bottom w:val="single" w:sz="6" w:space="0" w:color="DFDFDF"/>
+              <w:right w:val="single" w:sz="6" w:space="0" w:color="DFDFDF"/>
+            </w:tcBorders>
+            <w:shd w:val="clear" w:color="auto" w:fill="FFFFFF"/>
+            <w:hideMark/>
+          </w:tcPr>
+          <w:p>
+            <w:pPr>
+              <w:spacing w:after="0" w:line="240" w:lineRule="auto"/>
+              <w:jc w:val="center"/>
+              <w:rPr>
+                <w:rFonts w:ascii="Verdana" w:eastAsia="Times New Roman" w:hAnsi="Verdana" w:cs="Times New Roman"/>
+                <w:color w:val="414141"/>
+                <w:sz w:val="21"/>
+                <w:szCs w:val="21"/>
+                <w:lang w:eastAsia="en-CA"/>
+              </w:rPr>
+            </w:pPr>
+            <w:r>
+              <w:rPr>
+                <w:rFonts w:ascii="Verdana" w:eastAsia="Times New Roman" w:hAnsi="Verdana" w:cs="Times New Roman"/>
+                <w:color w:val="414141"/>
+                <w:sz w:val="21"/>
+                <w:szCs w:val="21"/>
+                <w:lang w:eastAsia="en-CA"/>
+              </w:rPr>
+              <w:t>bool</w:t>
+            </w:r>
+          </w:p>
+        </w:tc>
+        <w:tc>
+          <w:tcPr>
+            <w:tcW w:w="0" w:type="auto"/>
+            <w:tcBorders>
+              <w:top w:val="single" w:sz="6" w:space="0" w:color="DFDFDF"/>
+              <w:left w:val="single" w:sz="6" w:space="0" w:color="DFDFDF"/>
+              <w:bottom w:val="single" w:sz="6" w:space="0" w:color="DFDFDF"/>
+              <w:right w:val="single" w:sz="6" w:space="0" w:color="DFDFDF"/>
+            </w:tcBorders>
+            <w:shd w:val="clear" w:color="auto" w:fill="FFFFFF"/>
+            <w:hideMark/>
+          </w:tcPr>
+          <w:p>
+            <w:pPr>
+              <w:spacing w:after="0" w:line="240" w:lineRule="auto"/>
+              <w:jc w:val="center"/>
+              <w:rPr>
+                <w:rFonts w:ascii="Verdana" w:eastAsia="Times New Roman" w:hAnsi="Verdana" w:cs="Times New Roman"/>
+                <w:color w:val="414141"/>
+                <w:sz w:val="21"/>
+                <w:szCs w:val="21"/>
+                <w:lang w:eastAsia="en-CA"/>
+              </w:rPr>
+            </w:pPr>
+            <w:r>
+              <w:rPr>
+                <w:rFonts w:ascii="Verdana" w:eastAsia="Times New Roman" w:hAnsi="Verdana" w:cs="Times New Roman"/>
+                <w:color w:val="414141"/>
+                <w:sz w:val="21"/>
+                <w:szCs w:val="21"/>
+                <w:lang w:eastAsia="en-CA"/>
+              </w:rPr>
+              <w:t>Boolean</w:t>
+            </w:r>
+          </w:p>
+        </w:tc>
+        <w:tc>
+          <w:tcPr>
+            <w:tcW w:w="0" w:type="auto"/>
+            <w:tcBorders>
+              <w:top w:val="single" w:sz="6" w:space="0" w:color="DFDFDF"/>
+              <w:left w:val="single" w:sz="6" w:space="0" w:color="DFDFDF"/>
+              <w:bottom w:val="single" w:sz="6" w:space="0" w:color="DFDFDF"/>
+              <w:right w:val="single" w:sz="6" w:space="0" w:color="DFDFDF"/>
+            </w:tcBorders>
+            <w:shd w:val="clear" w:color="auto" w:fill="FFFFFF"/>
+            <w:hideMark/>
+          </w:tcPr>
+          <w:p>
+            <w:pPr>
+              <w:spacing w:after="0" w:line="240" w:lineRule="auto"/>
+              <w:jc w:val="center"/>
+              <w:rPr>
+                <w:rFonts w:ascii="Verdana" w:eastAsia="Times New Roman" w:hAnsi="Verdana" w:cs="Times New Roman"/>
+                <w:color w:val="414141"/>
+                <w:sz w:val="21"/>
+                <w:szCs w:val="21"/>
+                <w:lang w:eastAsia="en-CA"/>
+              </w:rPr>
+            </w:pPr>
+            <w:r>
+              <w:rPr>
+                <w:rFonts w:ascii="Verdana" w:eastAsia="Times New Roman" w:hAnsi="Verdana" w:cs="Times New Roman"/>
+                <w:color w:val="414141"/>
+                <w:sz w:val="21"/>
+                <w:szCs w:val="21"/>
+                <w:lang w:eastAsia="en-CA"/>
+              </w:rPr>
+              <w:t>Logical Boolean type</w:t>
+            </w:r>
+          </w:p>
+        </w:tc>
+        <w:tc>
+          <w:tcPr>
+            <w:tcW w:w="0" w:type="auto"/>
+            <w:tcBorders>
+              <w:top w:val="single" w:sz="6" w:space="0" w:color="DFDFDF"/>
+              <w:left w:val="single" w:sz="6" w:space="0" w:color="DFDFDF"/>
+              <w:bottom w:val="single" w:sz="6" w:space="0" w:color="DFDFDF"/>
+              <w:right w:val="single" w:sz="6" w:space="0" w:color="DFDFDF"/>
+            </w:tcBorders>
+            <w:shd w:val="clear" w:color="auto" w:fill="FFFFFF"/>
+            <w:hideMark/>
+          </w:tcPr>
+          <w:p>
+            <w:pPr>
+              <w:spacing w:after="0" w:line="240" w:lineRule="auto"/>
+              <w:jc w:val="center"/>
+              <w:rPr>
+                <w:rFonts w:ascii="Verdana" w:eastAsia="Times New Roman" w:hAnsi="Verdana" w:cs="Times New Roman"/>
+                <w:color w:val="414141"/>
+                <w:sz w:val="21"/>
+                <w:szCs w:val="21"/>
+                <w:lang w:eastAsia="en-CA"/>
+              </w:rPr>
+            </w:pPr>
+            <w:r>
+              <w:rPr>
+                <w:rFonts w:ascii="Verdana" w:eastAsia="Times New Roman" w:hAnsi="Verdana" w:cs="Times New Roman"/>
+                <w:color w:val="414141"/>
+                <w:sz w:val="21"/>
+                <w:szCs w:val="21"/>
+                <w:lang w:eastAsia="en-CA"/>
+              </w:rPr>
+              <w:t>8</w:t>
+            </w:r>
+          </w:p>
+        </w:tc>
+        <w:tc>
+          <w:tcPr>
+            <w:tcW w:w="5057" w:type="dxa"/>
+            <w:tcBorders>
+              <w:top w:val="single" w:sz="6" w:space="0" w:color="DFDFDF"/>
+              <w:left w:val="single" w:sz="6" w:space="0" w:color="DFDFDF"/>
+              <w:bottom w:val="single" w:sz="6" w:space="0" w:color="DFDFDF"/>
+              <w:right w:val="single" w:sz="6" w:space="0" w:color="DFDFDF"/>
+            </w:tcBorders>
+            <w:shd w:val="clear" w:color="auto" w:fill="FFFFFF"/>
+            <w:hideMark/>
+          </w:tcPr>
+          <w:p>
+            <w:pPr>
+              <w:spacing w:after="0" w:line="240" w:lineRule="auto"/>
+              <w:jc w:val="center"/>
+              <w:rPr>
+                <w:rFonts w:ascii="Verdana" w:eastAsia="Times New Roman" w:hAnsi="Verdana" w:cs="Times New Roman"/>
+                <w:color w:val="414141"/>
+                <w:sz w:val="21"/>
+                <w:szCs w:val="21"/>
+                <w:lang w:eastAsia="en-CA"/>
+              </w:rPr>
+            </w:pPr>
+            <w:r>
+              <w:rPr>
+                <w:rFonts w:ascii="Verdana" w:eastAsia="Times New Roman" w:hAnsi="Verdana" w:cs="Times New Roman"/>
+                <w:color w:val="414141"/>
+                <w:sz w:val="21"/>
+                <w:szCs w:val="21"/>
+                <w:lang w:eastAsia="en-CA"/>
+              </w:rPr>
+              <w:t>True or False</w:t>
+            </w:r>
+          </w:p>
+        </w:tc>
+      </w:tr>
+      <w:tr>
+        <w:tc>
+          <w:tcPr>
+            <w:tcW w:w="0" w:type="auto"/>
+            <w:tcBorders>
+              <w:top w:val="single" w:sz="6" w:space="0" w:color="DFDFDF"/>
+              <w:left w:val="single" w:sz="6" w:space="0" w:color="DFDFDF"/>
+              <w:bottom w:val="single" w:sz="6" w:space="0" w:color="DFDFDF"/>
+              <w:right w:val="single" w:sz="6" w:space="0" w:color="DFDFDF"/>
+            </w:tcBorders>
+            <w:shd w:val="clear" w:color="auto" w:fill="E7E6E6" w:themeFill="background2"/>
+            <w:hideMark/>
+          </w:tcPr>
+          <w:p>
+            <w:pPr>
+              <w:spacing w:after="0" w:line="240" w:lineRule="auto"/>
+              <w:jc w:val="center"/>
+              <w:rPr>
+                <w:rFonts w:ascii="Verdana" w:eastAsia="Times New Roman" w:hAnsi="Verdana" w:cs="Times New Roman"/>
+                <w:color w:val="414141"/>
+                <w:sz w:val="21"/>
+                <w:szCs w:val="21"/>
+                <w:lang w:eastAsia="en-CA"/>
+              </w:rPr>
+            </w:pPr>
+            <w:r>
+              <w:rPr>
+                <w:rFonts w:ascii="Verdana" w:eastAsia="Times New Roman" w:hAnsi="Verdana" w:cs="Times New Roman"/>
+                <w:color w:val="414141"/>
+                <w:sz w:val="21"/>
+                <w:szCs w:val="21"/>
+                <w:lang w:eastAsia="en-CA"/>
+              </w:rPr>
+              <w:t>object</w:t>
+            </w:r>
+          </w:p>
+        </w:tc>
+        <w:tc>
+          <w:tcPr>
+            <w:tcW w:w="0" w:type="auto"/>
+            <w:tcBorders>
+              <w:top w:val="single" w:sz="6" w:space="0" w:color="DFDFDF"/>
+              <w:left w:val="single" w:sz="6" w:space="0" w:color="DFDFDF"/>
+              <w:bottom w:val="single" w:sz="6" w:space="0" w:color="DFDFDF"/>
+              <w:right w:val="single" w:sz="6" w:space="0" w:color="DFDFDF"/>
+            </w:tcBorders>
+            <w:shd w:val="clear" w:color="auto" w:fill="E7E6E6" w:themeFill="background2"/>
+            <w:hideMark/>
+          </w:tcPr>
+          <w:p>
+            <w:pPr>
+              <w:spacing w:after="0" w:line="240" w:lineRule="auto"/>
+              <w:jc w:val="center"/>
+              <w:rPr>
+                <w:rFonts w:ascii="Verdana" w:eastAsia="Times New Roman" w:hAnsi="Verdana" w:cs="Times New Roman"/>
+                <w:color w:val="414141"/>
+                <w:sz w:val="21"/>
+                <w:szCs w:val="21"/>
+                <w:lang w:eastAsia="en-CA"/>
+              </w:rPr>
+            </w:pPr>
+            <w:r>
+              <w:rPr>
+                <w:rFonts w:ascii="Verdana" w:eastAsia="Times New Roman" w:hAnsi="Verdana" w:cs="Times New Roman"/>
+                <w:color w:val="414141"/>
+                <w:sz w:val="21"/>
+                <w:szCs w:val="21"/>
+                <w:lang w:eastAsia="en-CA"/>
+              </w:rPr>
+              <w:t>Object</w:t>
+            </w:r>
+          </w:p>
+        </w:tc>
+        <w:tc>
+          <w:tcPr>
+            <w:tcW w:w="0" w:type="auto"/>
+            <w:tcBorders>
+              <w:top w:val="single" w:sz="6" w:space="0" w:color="DFDFDF"/>
+              <w:left w:val="single" w:sz="6" w:space="0" w:color="DFDFDF"/>
+              <w:bottom w:val="single" w:sz="6" w:space="0" w:color="DFDFDF"/>
+              <w:right w:val="single" w:sz="6" w:space="0" w:color="DFDFDF"/>
+            </w:tcBorders>
+            <w:shd w:val="clear" w:color="auto" w:fill="E7E6E6" w:themeFill="background2"/>
+            <w:hideMark/>
+          </w:tcPr>
+          <w:p>
+            <w:pPr>
+              <w:spacing w:after="0" w:line="240" w:lineRule="auto"/>
+              <w:jc w:val="center"/>
+              <w:rPr>
+                <w:rFonts w:ascii="Verdana" w:eastAsia="Times New Roman" w:hAnsi="Verdana" w:cs="Times New Roman"/>
+                <w:color w:val="414141"/>
+                <w:sz w:val="21"/>
+                <w:szCs w:val="21"/>
+                <w:lang w:eastAsia="en-CA"/>
+              </w:rPr>
+            </w:pPr>
+            <w:r>
+              <w:rPr>
+                <w:rFonts w:ascii="Verdana" w:eastAsia="Times New Roman" w:hAnsi="Verdana" w:cs="Times New Roman"/>
+                <w:color w:val="414141"/>
+                <w:sz w:val="21"/>
+                <w:szCs w:val="21"/>
+                <w:lang w:eastAsia="en-CA"/>
+              </w:rPr>
+              <w:t>Base type of all other types</w:t>
+            </w:r>
+          </w:p>
+        </w:tc>
+        <w:tc>
+          <w:tcPr>
+            <w:tcW w:w="0" w:type="auto"/>
+            <w:tcBorders>
+              <w:top w:val="single" w:sz="6" w:space="0" w:color="DFDFDF"/>
+              <w:left w:val="single" w:sz="6" w:space="0" w:color="DFDFDF"/>
+              <w:bottom w:val="single" w:sz="6" w:space="0" w:color="DFDFDF"/>
+              <w:right w:val="single" w:sz="6" w:space="0" w:color="DFDFDF"/>
+            </w:tcBorders>
+            <w:shd w:val="clear" w:color="auto" w:fill="E7E6E6" w:themeFill="background2"/>
+            <w:hideMark/>
+          </w:tcPr>
+          <w:p>
+            <w:pPr>
+              <w:spacing w:after="0" w:line="240" w:lineRule="auto"/>
+              <w:jc w:val="center"/>
+              <w:rPr>
+                <w:rFonts w:ascii="Verdana" w:eastAsia="Times New Roman" w:hAnsi="Verdana" w:cs="Times New Roman"/>
+                <w:color w:val="414141"/>
+                <w:sz w:val="21"/>
+                <w:szCs w:val="21"/>
+                <w:lang w:eastAsia="en-CA"/>
+              </w:rPr>
+            </w:pPr>
+          </w:p>
+        </w:tc>
+        <w:tc>
+          <w:tcPr>
+            <w:tcW w:w="5057" w:type="dxa"/>
+            <w:tcBorders>
+              <w:top w:val="single" w:sz="6" w:space="0" w:color="DFDFDF"/>
+              <w:left w:val="single" w:sz="6" w:space="0" w:color="DFDFDF"/>
+              <w:bottom w:val="single" w:sz="6" w:space="0" w:color="DFDFDF"/>
+              <w:right w:val="single" w:sz="6" w:space="0" w:color="DFDFDF"/>
+            </w:tcBorders>
+            <w:shd w:val="clear" w:color="auto" w:fill="E7E6E6" w:themeFill="background2"/>
+            <w:hideMark/>
+          </w:tcPr>
+          <w:p>
+            <w:pPr>
+              <w:spacing w:after="0" w:line="240" w:lineRule="auto"/>
+              <w:jc w:val="center"/>
+              <w:rPr>
+                <w:rFonts w:ascii="Times New Roman" w:eastAsia="Times New Roman" w:hAnsi="Times New Roman" w:cs="Times New Roman"/>
+                <w:sz w:val="20"/>
+                <w:szCs w:val="20"/>
+                <w:lang w:eastAsia="en-CA"/>
+              </w:rPr>
+            </w:pPr>
+          </w:p>
+        </w:tc>
+      </w:tr>
+      <w:tr>
+        <w:tc>
+          <w:tcPr>
+            <w:tcW w:w="0" w:type="auto"/>
+            <w:tcBorders>
+              <w:top w:val="single" w:sz="6" w:space="0" w:color="DFDFDF"/>
+              <w:left w:val="single" w:sz="6" w:space="0" w:color="DFDFDF"/>
+              <w:bottom w:val="single" w:sz="6" w:space="0" w:color="DFDFDF"/>
+              <w:right w:val="single" w:sz="6" w:space="0" w:color="DFDFDF"/>
+            </w:tcBorders>
+            <w:shd w:val="clear" w:color="auto" w:fill="FFFFFF"/>
+            <w:hideMark/>
+          </w:tcPr>
+          <w:p>
+            <w:pPr>
+              <w:spacing w:after="0" w:line="240" w:lineRule="auto"/>
+              <w:jc w:val="center"/>
+              <w:rPr>
+                <w:rFonts w:ascii="Verdana" w:eastAsia="Times New Roman" w:hAnsi="Verdana" w:cs="Times New Roman"/>
+                <w:color w:val="414141"/>
+                <w:sz w:val="21"/>
+                <w:szCs w:val="21"/>
+                <w:lang w:eastAsia="en-CA"/>
+              </w:rPr>
+            </w:pPr>
+            <w:r>
+              <w:rPr>
+                <w:rFonts w:ascii="Verdana" w:eastAsia="Times New Roman" w:hAnsi="Verdana" w:cs="Times New Roman"/>
+                <w:color w:val="414141"/>
+                <w:sz w:val="21"/>
+                <w:szCs w:val="21"/>
+                <w:lang w:eastAsia="en-CA"/>
+              </w:rPr>
+              <w:t>string</w:t>
+            </w:r>
+          </w:p>
+        </w:tc>
+        <w:tc>
+          <w:tcPr>
+            <w:tcW w:w="0" w:type="auto"/>
+            <w:tcBorders>
+              <w:top w:val="single" w:sz="6" w:space="0" w:color="DFDFDF"/>
+              <w:left w:val="single" w:sz="6" w:space="0" w:color="DFDFDF"/>
+              <w:bottom w:val="single" w:sz="6" w:space="0" w:color="DFDFDF"/>
+              <w:right w:val="single" w:sz="6" w:space="0" w:color="DFDFDF"/>
+            </w:tcBorders>
+            <w:shd w:val="clear" w:color="auto" w:fill="FFFFFF"/>
+            <w:hideMark/>
+          </w:tcPr>
+          <w:p>
+            <w:pPr>
+              <w:spacing w:after="0" w:line="240" w:lineRule="auto"/>
+              <w:jc w:val="center"/>
+              <w:rPr>
+                <w:rFonts w:ascii="Verdana" w:eastAsia="Times New Roman" w:hAnsi="Verdana" w:cs="Times New Roman"/>
+                <w:color w:val="414141"/>
+                <w:sz w:val="21"/>
+                <w:szCs w:val="21"/>
+                <w:lang w:eastAsia="en-CA"/>
+              </w:rPr>
+            </w:pPr>
+            <w:r>
+              <w:rPr>
+                <w:rFonts w:ascii="Verdana" w:eastAsia="Times New Roman" w:hAnsi="Verdana" w:cs="Times New Roman"/>
+                <w:color w:val="414141"/>
+                <w:sz w:val="21"/>
+                <w:szCs w:val="21"/>
+                <w:lang w:eastAsia="en-CA"/>
+              </w:rPr>
+              <w:t>String</w:t>
+            </w:r>
+          </w:p>
+        </w:tc>
+        <w:tc>
+          <w:tcPr>
+            <w:tcW w:w="0" w:type="auto"/>
+            <w:tcBorders>
+              <w:top w:val="single" w:sz="6" w:space="0" w:color="DFDFDF"/>
+              <w:left w:val="single" w:sz="6" w:space="0" w:color="DFDFDF"/>
+              <w:bottom w:val="single" w:sz="6" w:space="0" w:color="DFDFDF"/>
+              <w:right w:val="single" w:sz="6" w:space="0" w:color="DFDFDF"/>
+            </w:tcBorders>
+            <w:shd w:val="clear" w:color="auto" w:fill="FFFFFF"/>
+            <w:hideMark/>
+          </w:tcPr>
+          <w:p>
+            <w:pPr>
+              <w:spacing w:after="0" w:line="240" w:lineRule="auto"/>
+              <w:jc w:val="center"/>
+              <w:rPr>
+                <w:rFonts w:ascii="Verdana" w:eastAsia="Times New Roman" w:hAnsi="Verdana" w:cs="Times New Roman"/>
+                <w:color w:val="414141"/>
+                <w:sz w:val="21"/>
+                <w:szCs w:val="21"/>
+                <w:lang w:eastAsia="en-CA"/>
+              </w:rPr>
+            </w:pPr>
+            <w:r>
+              <w:rPr>
+                <w:rFonts w:ascii="Verdana" w:eastAsia="Times New Roman" w:hAnsi="Verdana" w:cs="Times New Roman"/>
+                <w:color w:val="414141"/>
+                <w:sz w:val="21"/>
+                <w:szCs w:val="21"/>
+                <w:lang w:eastAsia="en-CA"/>
+              </w:rPr>
+              <w:t>A sequence of characters</w:t>
+            </w:r>
+          </w:p>
+        </w:tc>
+        <w:tc>
+          <w:tcPr>
+            <w:tcW w:w="0" w:type="auto"/>
+            <w:tcBorders>
+              <w:top w:val="single" w:sz="6" w:space="0" w:color="DFDFDF"/>
+              <w:left w:val="single" w:sz="6" w:space="0" w:color="DFDFDF"/>
+              <w:bottom w:val="single" w:sz="6" w:space="0" w:color="DFDFDF"/>
+              <w:right w:val="single" w:sz="6" w:space="0" w:color="DFDFDF"/>
+            </w:tcBorders>
+            <w:shd w:val="clear" w:color="auto" w:fill="FFFFFF"/>
+            <w:hideMark/>
+          </w:tcPr>
+          <w:p>
+            <w:pPr>
+              <w:spacing w:after="0" w:line="240" w:lineRule="auto"/>
+              <w:jc w:val="center"/>
+              <w:rPr>
+                <w:rFonts w:ascii="Verdana" w:eastAsia="Times New Roman" w:hAnsi="Verdana" w:cs="Times New Roman"/>
+                <w:color w:val="414141"/>
+                <w:sz w:val="21"/>
+                <w:szCs w:val="21"/>
+                <w:lang w:eastAsia="en-CA"/>
+              </w:rPr>
+            </w:pPr>
+          </w:p>
+        </w:tc>
+        <w:tc>
+          <w:tcPr>
+            <w:tcW w:w="5057" w:type="dxa"/>
+            <w:tcBorders>
+              <w:top w:val="single" w:sz="6" w:space="0" w:color="DFDFDF"/>
+              <w:left w:val="single" w:sz="6" w:space="0" w:color="DFDFDF"/>
+              <w:bottom w:val="single" w:sz="6" w:space="0" w:color="DFDFDF"/>
+              <w:right w:val="single" w:sz="6" w:space="0" w:color="DFDFDF"/>
+            </w:tcBorders>
+            <w:shd w:val="clear" w:color="auto" w:fill="FFFFFF"/>
+            <w:hideMark/>
+          </w:tcPr>
+          <w:p>
+            <w:pPr>
+              <w:spacing w:after="0" w:line="240" w:lineRule="auto"/>
+              <w:jc w:val="center"/>
+              <w:rPr>
+                <w:rFonts w:ascii="Times New Roman" w:eastAsia="Times New Roman" w:hAnsi="Times New Roman" w:cs="Times New Roman"/>
+                <w:sz w:val="20"/>
+                <w:szCs w:val="20"/>
+                <w:lang w:eastAsia="en-CA"/>
+              </w:rPr>
+            </w:pPr>
+          </w:p>
+        </w:tc>
+      </w:tr>
+      <w:tr>
+        <w:tc>
+          <w:tcPr>
+            <w:tcW w:w="0" w:type="auto"/>
+            <w:tcBorders>
+              <w:top w:val="single" w:sz="6" w:space="0" w:color="DFDFDF"/>
+              <w:left w:val="single" w:sz="6" w:space="0" w:color="DFDFDF"/>
+              <w:bottom w:val="single" w:sz="6" w:space="0" w:color="DFDFDF"/>
+              <w:right w:val="single" w:sz="6" w:space="0" w:color="DFDFDF"/>
+            </w:tcBorders>
+            <w:shd w:val="clear" w:color="auto" w:fill="E7E6E6" w:themeFill="background2"/>
+            <w:hideMark/>
+          </w:tcPr>
+          <w:p>
+            <w:pPr>
+              <w:spacing w:after="0" w:line="240" w:lineRule="auto"/>
+              <w:jc w:val="center"/>
+              <w:rPr>
+                <w:rFonts w:ascii="Verdana" w:eastAsia="Times New Roman" w:hAnsi="Verdana" w:cs="Times New Roman"/>
+                <w:color w:val="414141"/>
+                <w:sz w:val="21"/>
+                <w:szCs w:val="21"/>
+                <w:lang w:eastAsia="en-CA"/>
+              </w:rPr>
+            </w:pPr>
+            <w:proofErr w:type="spellStart"/>
+            <w:r>
+              <w:rPr>
+                <w:rFonts w:ascii="Verdana" w:eastAsia="Times New Roman" w:hAnsi="Verdana" w:cs="Times New Roman"/>
+                <w:color w:val="414141"/>
+                <w:sz w:val="21"/>
+                <w:szCs w:val="21"/>
+                <w:lang w:eastAsia="en-CA"/>
+              </w:rPr>
+              <w:t>DateTime</w:t>
+            </w:r>
+            <w:proofErr w:type="spellEnd"/>
+          </w:p>
+        </w:tc>
+        <w:tc>
+          <w:tcPr>
+            <w:tcW w:w="0" w:type="auto"/>
+            <w:tcBorders>
+              <w:top w:val="single" w:sz="6" w:space="0" w:color="DFDFDF"/>
+              <w:left w:val="single" w:sz="6" w:space="0" w:color="DFDFDF"/>
+              <w:bottom w:val="single" w:sz="6" w:space="0" w:color="DFDFDF"/>
+              <w:right w:val="single" w:sz="6" w:space="0" w:color="DFDFDF"/>
+            </w:tcBorders>
+            <w:shd w:val="clear" w:color="auto" w:fill="E7E6E6" w:themeFill="background2"/>
+            <w:hideMark/>
+          </w:tcPr>
+          <w:p>
+            <w:pPr>
+              <w:spacing w:after="0" w:line="240" w:lineRule="auto"/>
+              <w:jc w:val="center"/>
+              <w:rPr>
+                <w:rFonts w:ascii="Verdana" w:eastAsia="Times New Roman" w:hAnsi="Verdana" w:cs="Times New Roman"/>
+                <w:color w:val="414141"/>
+                <w:sz w:val="21"/>
+                <w:szCs w:val="21"/>
+                <w:lang w:eastAsia="en-CA"/>
+              </w:rPr>
+            </w:pPr>
+            <w:proofErr w:type="spellStart"/>
+            <w:r>
+              <w:rPr>
+                <w:rFonts w:ascii="Verdana" w:eastAsia="Times New Roman" w:hAnsi="Verdana" w:cs="Times New Roman"/>
+                <w:color w:val="414141"/>
+                <w:sz w:val="21"/>
+                <w:szCs w:val="21"/>
+                <w:lang w:eastAsia="en-CA"/>
+              </w:rPr>
+              <w:t>DateTime</w:t>
+            </w:r>
+            <w:proofErr w:type="spellEnd"/>
+          </w:p>
+        </w:tc>
+        <w:tc>
+          <w:tcPr>
+            <w:tcW w:w="0" w:type="auto"/>
+            <w:tcBorders>
+              <w:top w:val="single" w:sz="6" w:space="0" w:color="DFDFDF"/>
+              <w:left w:val="single" w:sz="6" w:space="0" w:color="DFDFDF"/>
+              <w:bottom w:val="single" w:sz="6" w:space="0" w:color="DFDFDF"/>
+              <w:right w:val="single" w:sz="6" w:space="0" w:color="DFDFDF"/>
+            </w:tcBorders>
+            <w:shd w:val="clear" w:color="auto" w:fill="E7E6E6" w:themeFill="background2"/>
+            <w:hideMark/>
+          </w:tcPr>
+          <w:p>
+            <w:pPr>
+              <w:spacing w:after="0" w:line="240" w:lineRule="auto"/>
+              <w:jc w:val="center"/>
+              <w:rPr>
+                <w:rFonts w:ascii="Verdana" w:eastAsia="Times New Roman" w:hAnsi="Verdana" w:cs="Times New Roman"/>
+                <w:color w:val="414141"/>
+                <w:sz w:val="21"/>
+                <w:szCs w:val="21"/>
+                <w:lang w:eastAsia="en-CA"/>
+              </w:rPr>
+            </w:pPr>
+            <w:r>
+              <w:rPr>
+                <w:rFonts w:ascii="Verdana" w:eastAsia="Times New Roman" w:hAnsi="Verdana" w:cs="Times New Roman"/>
+                <w:color w:val="414141"/>
+                <w:sz w:val="21"/>
+                <w:szCs w:val="21"/>
+                <w:lang w:eastAsia="en-CA"/>
+              </w:rPr>
+              <w:t>Represents date and time</w:t>
+            </w:r>
+          </w:p>
+        </w:tc>
+        <w:tc>
+          <w:tcPr>
+            <w:tcW w:w="0" w:type="auto"/>
+            <w:tcBorders>
+              <w:top w:val="single" w:sz="6" w:space="0" w:color="DFDFDF"/>
+              <w:left w:val="single" w:sz="6" w:space="0" w:color="DFDFDF"/>
+              <w:bottom w:val="single" w:sz="6" w:space="0" w:color="DFDFDF"/>
+              <w:right w:val="single" w:sz="6" w:space="0" w:color="DFDFDF"/>
+            </w:tcBorders>
+            <w:shd w:val="clear" w:color="auto" w:fill="E7E6E6" w:themeFill="background2"/>
+            <w:hideMark/>
+          </w:tcPr>
+          <w:p>
+            <w:pPr>
+              <w:spacing w:after="0" w:line="240" w:lineRule="auto"/>
+              <w:jc w:val="center"/>
+              <w:rPr>
+                <w:rFonts w:ascii="Verdana" w:eastAsia="Times New Roman" w:hAnsi="Verdana" w:cs="Times New Roman"/>
+                <w:color w:val="414141"/>
+                <w:sz w:val="21"/>
+                <w:szCs w:val="21"/>
+                <w:lang w:eastAsia="en-CA"/>
+              </w:rPr>
+            </w:pPr>
+          </w:p>
+        </w:tc>
+        <w:tc>
+          <w:tcPr>
+            <w:tcW w:w="5057" w:type="dxa"/>
+            <w:tcBorders>
+              <w:top w:val="single" w:sz="6" w:space="0" w:color="DFDFDF"/>
+              <w:left w:val="single" w:sz="6" w:space="0" w:color="DFDFDF"/>
+              <w:bottom w:val="single" w:sz="6" w:space="0" w:color="DFDFDF"/>
+              <w:right w:val="single" w:sz="6" w:space="0" w:color="DFDFDF"/>
+            </w:tcBorders>
+            <w:shd w:val="clear" w:color="auto" w:fill="E7E6E6" w:themeFill="background2"/>
+            <w:hideMark/>
+          </w:tcPr>
+          <w:p>
+            <w:pPr>
+              <w:spacing w:after="0" w:line="240" w:lineRule="auto"/>
+              <w:jc w:val="center"/>
+              <w:rPr>
+                <w:rFonts w:ascii="Verdana" w:eastAsia="Times New Roman" w:hAnsi="Verdana" w:cs="Times New Roman"/>
+                <w:color w:val="414141"/>
+                <w:sz w:val="21"/>
+                <w:szCs w:val="21"/>
+                <w:lang w:eastAsia="en-CA"/>
+              </w:rPr>
+            </w:pPr>
+            <w:r>
+              <w:rPr>
+                <w:rFonts w:ascii="Verdana" w:eastAsia="Times New Roman" w:hAnsi="Verdana" w:cs="Times New Roman"/>
+                <w:color w:val="414141"/>
+                <w:sz w:val="21"/>
+                <w:szCs w:val="21"/>
+                <w:lang w:eastAsia="en-CA"/>
+              </w:rPr>
+              <w:t>0:00:00am 1/1/01 to 11:59:59pm 12/31/9999</w:t>
+            </w:r>
+          </w:p>
+        </w:tc>
+      </w:tr>
+    </w:tbl>
+    <w:p>
+      <w:pPr>
         <w:ind w:firstLine="284"/>
         <w:rPr>
           <w:rFonts w:ascii="Arial" w:hAnsi="Arial" w:cs="Arial"/>
@@ -177,8 +3306,16 @@
           <w:szCs w:val="24"/>
         </w:rPr>
       </w:pPr>
-      <w:bookmarkStart w:id="0" w:name="_GoBack"/>
-      <w:bookmarkEnd w:id="0"/>
+    </w:p>
+    <w:p>
+      <w:pPr>
+        <w:ind w:firstLine="284"/>
+        <w:rPr>
+          <w:rFonts w:ascii="Arial" w:hAnsi="Arial" w:cs="Arial"/>
+          <w:sz w:val="24"/>
+          <w:szCs w:val="24"/>
+        </w:rPr>
+      </w:pPr>
     </w:p>
     <w:p>
       <w:pPr>

</xml_diff>